<commit_message>
Update Manual and README
</commit_message>
<xml_diff>
--- a/READIE Toolbox_User Manual.docx
+++ b/READIE Toolbox_User Manual.docx
@@ -1,6 +1,6 @@
 
 <file path=word/document.xml><?xml version="1.0" encoding="utf-8"?>
-<w:document xmlns:wpc="http://schemas.microsoft.com/office/word/2010/wordprocessingCanvas" xmlns:cx="http://schemas.microsoft.com/office/drawing/2014/chartex" xmlns:cx1="http://schemas.microsoft.com/office/drawing/2015/9/8/chartex" xmlns:cx2="http://schemas.microsoft.com/office/drawing/2015/10/21/chartex" xmlns:cx3="http://schemas.microsoft.com/office/drawing/2016/5/9/chartex" xmlns:cx4="http://schemas.microsoft.com/office/drawing/2016/5/10/chartex" xmlns:cx5="http://schemas.microsoft.com/office/drawing/2016/5/11/chartex" xmlns:cx6="http://schemas.microsoft.com/office/drawing/2016/5/12/chartex" xmlns:cx7="http://schemas.microsoft.com/office/drawing/2016/5/13/chartex" xmlns:cx8="http://schemas.microsoft.com/office/drawing/2016/5/14/chartex" xmlns:mc="http://schemas.openxmlformats.org/markup-compatibility/2006" xmlns:aink="http://schemas.microsoft.com/office/drawing/2016/ink" xmlns:am3d="http://schemas.microsoft.com/office/drawing/2017/model3d" xmlns:o="urn:schemas-microsoft-com:office:office" xmlns:oel="http://schemas.microsoft.com/office/2019/extlst" xmlns:r="http://schemas.openxmlformats.org/officeDocument/2006/relationships" xmlns:m="http://schemas.openxmlformats.org/officeDocument/2006/math" xmlns:v="urn:schemas-microsoft-com:vml" xmlns:wp14="http://schemas.microsoft.com/office/word/2010/wordprocessingDrawing" xmlns:wp="http://schemas.openxmlformats.org/drawingml/2006/wordprocessingDrawing" xmlns:w10="urn:schemas-microsoft-com:office:word" xmlns:w="http://schemas.openxmlformats.org/wordprocessingml/2006/main" xmlns:w14="http://schemas.microsoft.com/office/word/2010/wordml" xmlns:w15="http://schemas.microsoft.com/office/word/2012/wordml" xmlns:w16cex="http://schemas.microsoft.com/office/word/2018/wordml/cex" xmlns:w16cid="http://schemas.microsoft.com/office/word/2016/wordml/cid" xmlns:w16="http://schemas.microsoft.com/office/word/2018/wordml" xmlns:w16sdtdh="http://schemas.microsoft.com/office/word/2020/wordml/sdtdatahash" xmlns:w16se="http://schemas.microsoft.com/office/word/2015/wordml/symex" xmlns:wpg="http://schemas.microsoft.com/office/word/2010/wordprocessingGroup" xmlns:wpi="http://schemas.microsoft.com/office/word/2010/wordprocessingInk" xmlns:wne="http://schemas.microsoft.com/office/word/2006/wordml" xmlns:wps="http://schemas.microsoft.com/office/word/2010/wordprocessingShape" mc:Ignorable="w14 w15 w16se w16cid w16 w16cex w16sdtdh wp14">
+<w:document xmlns:wpc="http://schemas.microsoft.com/office/word/2010/wordprocessingCanvas" xmlns:cx="http://schemas.microsoft.com/office/drawing/2014/chartex" xmlns:cx1="http://schemas.microsoft.com/office/drawing/2015/9/8/chartex" xmlns:cx2="http://schemas.microsoft.com/office/drawing/2015/10/21/chartex" xmlns:cx3="http://schemas.microsoft.com/office/drawing/2016/5/9/chartex" xmlns:cx4="http://schemas.microsoft.com/office/drawing/2016/5/10/chartex" xmlns:cx5="http://schemas.microsoft.com/office/drawing/2016/5/11/chartex" xmlns:cx6="http://schemas.microsoft.com/office/drawing/2016/5/12/chartex" xmlns:cx7="http://schemas.microsoft.com/office/drawing/2016/5/13/chartex" xmlns:cx8="http://schemas.microsoft.com/office/drawing/2016/5/14/chartex" xmlns:mc="http://schemas.openxmlformats.org/markup-compatibility/2006" xmlns:aink="http://schemas.microsoft.com/office/drawing/2016/ink" xmlns:am3d="http://schemas.microsoft.com/office/drawing/2017/model3d" xmlns:o="urn:schemas-microsoft-com:office:office" xmlns:oel="http://schemas.microsoft.com/office/2019/extlst" xmlns:r="http://schemas.openxmlformats.org/officeDocument/2006/relationships" xmlns:m="http://schemas.openxmlformats.org/officeDocument/2006/math" xmlns:v="urn:schemas-microsoft-com:vml" xmlns:wp14="http://schemas.microsoft.com/office/word/2010/wordprocessingDrawing" xmlns:wp="http://schemas.openxmlformats.org/drawingml/2006/wordprocessingDrawing" xmlns:w10="urn:schemas-microsoft-com:office:word" xmlns:w="http://schemas.openxmlformats.org/wordprocessingml/2006/main" xmlns:w14="http://schemas.microsoft.com/office/word/2010/wordml" xmlns:w15="http://schemas.microsoft.com/office/word/2012/wordml" xmlns:w16cex="http://schemas.microsoft.com/office/word/2018/wordml/cex" xmlns:w16cid="http://schemas.microsoft.com/office/word/2016/wordml/cid" xmlns:w16="http://schemas.microsoft.com/office/word/2018/wordml" xmlns:w16du="http://schemas.microsoft.com/office/word/2023/wordml/word16du" xmlns:w16sdtdh="http://schemas.microsoft.com/office/word/2020/wordml/sdtdatahash" xmlns:w16se="http://schemas.microsoft.com/office/word/2015/wordml/symex" xmlns:wpg="http://schemas.microsoft.com/office/word/2010/wordprocessingGroup" xmlns:wpi="http://schemas.microsoft.com/office/word/2010/wordprocessingInk" xmlns:wne="http://schemas.microsoft.com/office/word/2006/wordml" xmlns:wps="http://schemas.microsoft.com/office/word/2010/wordprocessingShape" mc:Ignorable="w14 w15 w16se w16cid w16 w16cex w16sdtdh w16du wp14">
   <w:body>
     <w:p>
       <w:pPr>
@@ -95,7 +95,7 @@
         <w:rPr>
           <w:rFonts w:ascii="Times New Roman" w:hAnsi="Times New Roman" w:cs="Times New Roman"/>
         </w:rPr>
-        <w:t>April</w:t>
+        <w:t>July</w:t>
       </w:r>
       <w:r>
         <w:rPr>
@@ -103,19 +103,32 @@
         </w:rPr>
         <w:t xml:space="preserve"> </w:t>
       </w:r>
+      <w:r>
+        <w:rPr>
+          <w:rFonts w:ascii="Times New Roman" w:hAnsi="Times New Roman" w:cs="Times New Roman"/>
+        </w:rPr>
+        <w:t>30</w:t>
+      </w:r>
+      <w:r>
+        <w:rPr>
+          <w:rFonts w:ascii="Times New Roman" w:hAnsi="Times New Roman" w:cs="Times New Roman"/>
+          <w:vertAlign w:val="superscript"/>
+        </w:rPr>
+        <w:t>th</w:t>
+      </w:r>
       <w:proofErr w:type="gramStart"/>
       <w:r>
         <w:rPr>
           <w:rFonts w:ascii="Times New Roman" w:hAnsi="Times New Roman" w:cs="Times New Roman"/>
-        </w:rPr>
-        <w:t>22</w:t>
-      </w:r>
-      <w:r>
-        <w:rPr>
-          <w:rFonts w:ascii="Times New Roman" w:hAnsi="Times New Roman" w:cs="Times New Roman"/>
           <w:vertAlign w:val="superscript"/>
         </w:rPr>
-        <w:t>th</w:t>
+        <w:t xml:space="preserve"> </w:t>
+      </w:r>
+      <w:r>
+        <w:rPr>
+          <w:rFonts w:ascii="Times New Roman" w:hAnsi="Times New Roman" w:cs="Times New Roman"/>
+        </w:rPr>
+        <w:t>2024</w:t>
       </w:r>
       <w:proofErr w:type="gramEnd"/>
     </w:p>
@@ -415,22 +428,84 @@
     </w:p>
     <w:p>
       <w:pPr>
+        <w:jc w:val="center"/>
         <w:rPr>
           <w:rFonts w:ascii="Times New Roman" w:eastAsia="Times New Roman" w:hAnsi="Times New Roman" w:cs="Times New Roman"/>
         </w:rPr>
       </w:pPr>
-    </w:p>
-    <w:p>
-      <w:pPr>
-        <w:rPr>
-          <w:rFonts w:ascii="Times New Roman" w:hAnsi="Times New Roman" w:cs="Times New Roman"/>
-          <w:b/>
-          <w:bCs/>
-        </w:rPr>
-      </w:pPr>
       <w:r>
         <w:rPr>
           <w:rFonts w:ascii="Times New Roman" w:eastAsia="Times New Roman" w:hAnsi="Times New Roman" w:cs="Times New Roman"/>
+          <w:noProof/>
+        </w:rPr>
+        <w:drawing>
+          <wp:inline distT="0" distB="0" distL="0" distR="0" wp14:anchorId="706B077B" wp14:editId="7CD9FA0F">
+            <wp:extent cx="4404360" cy="3854756"/>
+            <wp:effectExtent l="0" t="0" r="2540" b="6350"/>
+            <wp:docPr id="2093422748" name="Picture 5" descr="A diagram of a software&#10;&#10;Description automatically generated"/>
+            <wp:cNvGraphicFramePr>
+              <a:graphicFrameLocks xmlns:a="http://schemas.openxmlformats.org/drawingml/2006/main" noChangeAspect="1"/>
+            </wp:cNvGraphicFramePr>
+            <a:graphic xmlns:a="http://schemas.openxmlformats.org/drawingml/2006/main">
+              <a:graphicData uri="http://schemas.openxmlformats.org/drawingml/2006/picture">
+                <pic:pic xmlns:pic="http://schemas.openxmlformats.org/drawingml/2006/picture">
+                  <pic:nvPicPr>
+                    <pic:cNvPr id="2093422748" name="Picture 5" descr="A diagram of a software&#10;&#10;Description automatically generated"/>
+                    <pic:cNvPicPr/>
+                  </pic:nvPicPr>
+                  <pic:blipFill>
+                    <a:blip r:embed="rId6" cstate="print">
+                      <a:extLst>
+                        <a:ext uri="{28A0092B-C50C-407E-A947-70E740481C1C}">
+                          <a14:useLocalDpi xmlns:a14="http://schemas.microsoft.com/office/drawing/2010/main" val="0"/>
+                        </a:ext>
+                      </a:extLst>
+                    </a:blip>
+                    <a:stretch>
+                      <a:fillRect/>
+                    </a:stretch>
+                  </pic:blipFill>
+                  <pic:spPr>
+                    <a:xfrm>
+                      <a:off x="0" y="0"/>
+                      <a:ext cx="4409758" cy="3859480"/>
+                    </a:xfrm>
+                    <a:prstGeom prst="rect">
+                      <a:avLst/>
+                    </a:prstGeom>
+                  </pic:spPr>
+                </pic:pic>
+              </a:graphicData>
+            </a:graphic>
+          </wp:inline>
+        </w:drawing>
+      </w:r>
+    </w:p>
+    <w:p>
+      <w:pPr>
+        <w:jc w:val="center"/>
+        <w:rPr>
+          <w:rFonts w:ascii="Times New Roman" w:eastAsia="Times New Roman" w:hAnsi="Times New Roman" w:cs="Times New Roman"/>
+        </w:rPr>
+      </w:pPr>
+      <w:r>
+        <w:rPr>
+          <w:rFonts w:ascii="Times New Roman" w:eastAsia="Times New Roman" w:hAnsi="Times New Roman" w:cs="Times New Roman"/>
+        </w:rPr>
+        <w:t>Figure 1: READIE Overall Flowchart</w:t>
+      </w:r>
+    </w:p>
+    <w:p>
+      <w:pPr>
+        <w:rPr>
+          <w:rFonts w:ascii="Times New Roman" w:hAnsi="Times New Roman" w:cs="Times New Roman"/>
+          <w:b/>
+          <w:bCs/>
+        </w:rPr>
+      </w:pPr>
+      <w:r>
+        <w:rPr>
+          <w:rFonts w:ascii="Times New Roman" w:eastAsia="Times New Roman" w:hAnsi="Times New Roman" w:cs="Times New Roman"/>
           <w:b/>
           <w:bCs/>
         </w:rPr>
@@ -461,6 +536,35 @@
       </w:r>
       <w:r>
         <w:t>. The toolbox has been tested with MATLAB R2022 on macOS Ventura Version 13.4.1(c).</w:t>
+      </w:r>
+    </w:p>
+    <w:p>
+      <w:pPr>
+        <w:pStyle w:val="NormalWeb"/>
+      </w:pPr>
+      <w:r>
+        <w:lastRenderedPageBreak/>
+        <w:t xml:space="preserve">For READIE to run properly, </w:t>
+      </w:r>
+      <w:r>
+        <w:rPr>
+          <w:b/>
+          <w:bCs/>
+        </w:rPr>
+        <w:t>Version MATLAB R2022</w:t>
+      </w:r>
+      <w:r>
+        <w:t xml:space="preserve"> should be used, and MATLAB add-ons, including </w:t>
+      </w:r>
+      <w:r>
+        <w:rPr>
+          <w:b/>
+          <w:bCs/>
+        </w:rPr>
+        <w:t>Parallel Computing Toolbox, Statistics and Machine Leaning Toolbox, and Signal Processing Toolbox</w:t>
+      </w:r>
+      <w:r>
+        <w:t xml:space="preserve"> must be downloaded ahead before running READIE. </w:t>
       </w:r>
     </w:p>
     <w:p>
@@ -557,7 +661,19 @@
         <w:rPr>
           <w:rFonts w:ascii="Times New Roman" w:hAnsi="Times New Roman" w:cs="Times New Roman"/>
         </w:rPr>
-        <w:t xml:space="preserve"> Toolbox works with single-subject, single-trial ERP mean amplitude measurements. It can easily read in the HAPPE output (</w:t>
+        <w:t xml:space="preserve"> Toolbox works with single-subject, single-trial ERP mean amplitude measurements. It can easily read in the HAPPE </w:t>
+      </w:r>
+      <w:r>
+        <w:rPr>
+          <w:rFonts w:ascii="Times New Roman" w:hAnsi="Times New Roman" w:cs="Times New Roman"/>
+        </w:rPr>
+        <w:t xml:space="preserve">+ ER </w:t>
+      </w:r>
+      <w:r>
+        <w:rPr>
+          <w:rFonts w:ascii="Times New Roman" w:hAnsi="Times New Roman" w:cs="Times New Roman"/>
+        </w:rPr>
+        <w:t>output (</w:t>
       </w:r>
       <w:proofErr w:type="spellStart"/>
       <w:r>
@@ -629,6 +745,189 @@
       <w:r>
         <w:rPr>
           <w:rFonts w:ascii="Times New Roman" w:hAnsi="Times New Roman" w:cs="Times New Roman"/>
+          <w:b/>
+          <w:bCs/>
+        </w:rPr>
+        <w:t xml:space="preserve">For datasets that’s been processed by the </w:t>
+      </w:r>
+      <w:proofErr w:type="spellStart"/>
+      <w:r>
+        <w:rPr>
+          <w:rFonts w:ascii="Times New Roman" w:hAnsi="Times New Roman" w:cs="Times New Roman"/>
+          <w:b/>
+          <w:bCs/>
+        </w:rPr>
+        <w:t>generateERP</w:t>
+      </w:r>
+      <w:proofErr w:type="spellEnd"/>
+      <w:r>
+        <w:rPr>
+          <w:rFonts w:ascii="Times New Roman" w:hAnsi="Times New Roman" w:cs="Times New Roman"/>
+          <w:b/>
+          <w:bCs/>
+        </w:rPr>
+        <w:t xml:space="preserve"> script</w:t>
+      </w:r>
+      <w:r>
+        <w:rPr>
+          <w:rFonts w:ascii="Times New Roman" w:hAnsi="Times New Roman" w:cs="Times New Roman"/>
+        </w:rPr>
+        <w:t xml:space="preserve">:  </w:t>
+      </w:r>
+      <w:r>
+        <w:rPr>
+          <w:rFonts w:ascii="Times New Roman" w:hAnsi="Times New Roman" w:cs="Times New Roman"/>
+        </w:rPr>
+        <w:t>the choices</w:t>
+      </w:r>
+      <w:r>
+        <w:rPr>
+          <w:rFonts w:ascii="Times New Roman" w:hAnsi="Times New Roman" w:cs="Times New Roman"/>
+        </w:rPr>
+        <w:t xml:space="preserve"> for </w:t>
+      </w:r>
+      <w:proofErr w:type="spellStart"/>
+      <w:r>
+        <w:rPr>
+          <w:rFonts w:ascii="Times New Roman" w:hAnsi="Times New Roman" w:cs="Times New Roman"/>
+        </w:rPr>
+        <w:t>generateERP</w:t>
+      </w:r>
+      <w:proofErr w:type="spellEnd"/>
+      <w:r>
+        <w:rPr>
+          <w:rFonts w:ascii="Times New Roman" w:hAnsi="Times New Roman" w:cs="Times New Roman"/>
+        </w:rPr>
+        <w:t xml:space="preserve"> script </w:t>
+      </w:r>
+      <w:r>
+        <w:rPr>
+          <w:rFonts w:ascii="Times New Roman" w:hAnsi="Times New Roman" w:cs="Times New Roman"/>
+        </w:rPr>
+        <w:t>should be as follows so READIE can read them:</w:t>
+      </w:r>
+    </w:p>
+    <w:p>
+      <w:pPr>
+        <w:rPr>
+          <w:rFonts w:ascii="Times New Roman" w:hAnsi="Times New Roman" w:cs="Times New Roman"/>
+        </w:rPr>
+      </w:pPr>
+      <w:r>
+        <w:rPr>
+          <w:rFonts w:ascii="Times New Roman" w:hAnsi="Times New Roman" w:cs="Times New Roman"/>
+        </w:rPr>
+        <w:t>Trial type: Individual</w:t>
+      </w:r>
+    </w:p>
+    <w:p>
+      <w:pPr>
+        <w:rPr>
+          <w:rFonts w:ascii="Times New Roman" w:hAnsi="Times New Roman" w:cs="Times New Roman"/>
+        </w:rPr>
+      </w:pPr>
+      <w:r>
+        <w:rPr>
+          <w:rFonts w:ascii="Times New Roman" w:hAnsi="Times New Roman" w:cs="Times New Roman"/>
+        </w:rPr>
+        <w:t>Choose your export format: Multiple .csv files</w:t>
+      </w:r>
+    </w:p>
+    <w:p>
+      <w:pPr>
+        <w:rPr>
+          <w:rFonts w:ascii="Times New Roman" w:hAnsi="Times New Roman" w:cs="Times New Roman"/>
+        </w:rPr>
+      </w:pPr>
+      <w:r>
+        <w:rPr>
+          <w:rFonts w:ascii="Times New Roman" w:hAnsi="Times New Roman" w:cs="Times New Roman"/>
+        </w:rPr>
+        <w:t>Subjects: Rows as trials, columns as values split by subject</w:t>
+      </w:r>
+    </w:p>
+    <w:p>
+      <w:pPr>
+        <w:rPr>
+          <w:rFonts w:ascii="Times New Roman" w:hAnsi="Times New Roman" w:cs="Times New Roman"/>
+        </w:rPr>
+      </w:pPr>
+    </w:p>
+    <w:p>
+      <w:pPr>
+        <w:rPr>
+          <w:rFonts w:ascii="Times New Roman" w:hAnsi="Times New Roman" w:cs="Times New Roman"/>
+        </w:rPr>
+      </w:pPr>
+      <w:r>
+        <w:rPr>
+          <w:rFonts w:ascii="Times New Roman" w:hAnsi="Times New Roman" w:cs="Times New Roman"/>
+          <w:b/>
+          <w:bCs/>
+        </w:rPr>
+        <w:t>For datasets that has been preprocessed by other pipeline</w:t>
+      </w:r>
+      <w:r>
+        <w:rPr>
+          <w:rFonts w:ascii="Times New Roman" w:hAnsi="Times New Roman" w:cs="Times New Roman"/>
+        </w:rPr>
+        <w:t xml:space="preserve">: READIE can take </w:t>
+      </w:r>
+      <w:r>
+        <w:rPr>
+          <w:rFonts w:ascii="Times New Roman" w:hAnsi="Times New Roman" w:cs="Times New Roman"/>
+        </w:rPr>
+        <w:t>any output format</w:t>
+      </w:r>
+      <w:r>
+        <w:rPr>
+          <w:rFonts w:ascii="Times New Roman" w:hAnsi="Times New Roman" w:cs="Times New Roman"/>
+        </w:rPr>
+        <w:t xml:space="preserve"> </w:t>
+      </w:r>
+      <w:proofErr w:type="gramStart"/>
+      <w:r>
+        <w:rPr>
+          <w:rFonts w:ascii="Times New Roman" w:hAnsi="Times New Roman" w:cs="Times New Roman"/>
+        </w:rPr>
+        <w:t>similar to</w:t>
+      </w:r>
+      <w:proofErr w:type="gramEnd"/>
+      <w:r>
+        <w:rPr>
+          <w:rFonts w:ascii="Times New Roman" w:hAnsi="Times New Roman" w:cs="Times New Roman"/>
+        </w:rPr>
+        <w:t xml:space="preserve"> HAPPE's: </w:t>
+      </w:r>
+      <w:r>
+        <w:rPr>
+          <w:rFonts w:ascii="Times New Roman" w:hAnsi="Times New Roman" w:cs="Times New Roman"/>
+        </w:rPr>
+        <w:t xml:space="preserve">data </w:t>
+      </w:r>
+      <w:r>
+        <w:rPr>
+          <w:rFonts w:ascii="Times New Roman" w:hAnsi="Times New Roman" w:cs="Times New Roman"/>
+        </w:rPr>
+        <w:t>folder with single-subject, trial-level information.</w:t>
+      </w:r>
+    </w:p>
+    <w:p>
+      <w:pPr>
+        <w:rPr>
+          <w:rFonts w:ascii="Times New Roman" w:hAnsi="Times New Roman" w:cs="Times New Roman"/>
+        </w:rPr>
+      </w:pPr>
+    </w:p>
+    <w:p>
+      <w:pPr>
+        <w:rPr>
+          <w:rFonts w:ascii="Times New Roman" w:hAnsi="Times New Roman" w:cs="Times New Roman"/>
+        </w:rPr>
+      </w:pPr>
+      <w:r>
+        <w:rPr>
+          <w:rFonts w:ascii="Times New Roman" w:hAnsi="Times New Roman" w:cs="Times New Roman"/>
         </w:rPr>
         <w:t>For demonstration purposes, we used publicly available Visual-Evoked Potential (VEP) Event-Related Files from the General Anesthesia and Brain Activity (GABA) Study dataset</w:t>
       </w:r>
@@ -681,27 +980,13 @@
         </w:rPr>
         <w:t xml:space="preserve">that can be found here: </w:t>
       </w:r>
-      <w:hyperlink r:id="rId6" w:history="1">
+      <w:hyperlink r:id="rId7" w:history="1">
         <w:r>
           <w:rPr>
             <w:rStyle w:val="Hyperlink"/>
             <w:rFonts w:ascii="Times New Roman" w:hAnsi="Times New Roman" w:cs="Times New Roman"/>
           </w:rPr>
-          <w:t>https://zenodo.org</w:t>
-        </w:r>
-        <w:r>
-          <w:rPr>
-            <w:rStyle w:val="Hyperlink"/>
-            <w:rFonts w:ascii="Times New Roman" w:hAnsi="Times New Roman" w:cs="Times New Roman"/>
-          </w:rPr>
-          <w:t>/</w:t>
-        </w:r>
-        <w:r>
-          <w:rPr>
-            <w:rStyle w:val="Hyperlink"/>
-            <w:rFonts w:ascii="Times New Roman" w:hAnsi="Times New Roman" w:cs="Times New Roman"/>
-          </w:rPr>
-          <w:t>records/5172962</w:t>
+          <w:t>https://zenodo.org/records/5172962</w:t>
         </w:r>
       </w:hyperlink>
       <w:r>
@@ -767,9 +1052,8 @@
           <w:rFonts w:ascii="Times New Roman" w:hAnsi="Times New Roman" w:cs="Times New Roman"/>
           <w:noProof/>
         </w:rPr>
-        <w:lastRenderedPageBreak/>
         <w:drawing>
-          <wp:inline distT="0" distB="0" distL="0" distR="0" wp14:anchorId="3AF401B0" wp14:editId="48843082">
+          <wp:inline distT="0" distB="0" distL="0" distR="0" wp14:anchorId="3AF401B0" wp14:editId="6083B62E">
             <wp:extent cx="5943600" cy="1264920"/>
             <wp:effectExtent l="0" t="0" r="0" b="5080"/>
             <wp:docPr id="10086759" name="Picture 1" descr="A screenshot of a computer&#10;&#10;Description automatically generated"/>
@@ -784,7 +1068,7 @@
                     <pic:cNvPicPr/>
                   </pic:nvPicPr>
                   <pic:blipFill>
-                    <a:blip r:embed="rId7" cstate="print">
+                    <a:blip r:embed="rId8" cstate="print">
                       <a:extLst>
                         <a:ext uri="{28A0092B-C50C-407E-A947-70E740481C1C}">
                           <a14:useLocalDpi xmlns:a14="http://schemas.microsoft.com/office/drawing/2010/main" val="0"/>
@@ -822,7 +1106,20 @@
         <w:rPr>
           <w:rFonts w:ascii="Times New Roman" w:hAnsi="Times New Roman" w:cs="Times New Roman"/>
         </w:rPr>
-        <w:t xml:space="preserve">Figure 1: </w:t>
+        <w:lastRenderedPageBreak/>
+        <w:t xml:space="preserve">Figure </w:t>
+      </w:r>
+      <w:r>
+        <w:rPr>
+          <w:rFonts w:ascii="Times New Roman" w:hAnsi="Times New Roman" w:cs="Times New Roman"/>
+        </w:rPr>
+        <w:t>2</w:t>
+      </w:r>
+      <w:r>
+        <w:rPr>
+          <w:rFonts w:ascii="Times New Roman" w:hAnsi="Times New Roman" w:cs="Times New Roman"/>
+        </w:rPr>
+        <w:t xml:space="preserve">: </w:t>
       </w:r>
       <w:r>
         <w:rPr>
@@ -1014,7 +1311,7 @@
         </w:rPr>
         <w:lastRenderedPageBreak/>
         <w:drawing>
-          <wp:inline distT="0" distB="0" distL="0" distR="0" wp14:anchorId="309A18BD" wp14:editId="494BC554">
+          <wp:inline distT="0" distB="0" distL="0" distR="0" wp14:anchorId="309A18BD" wp14:editId="42E4D9C8">
             <wp:extent cx="5943600" cy="5587365"/>
             <wp:effectExtent l="0" t="0" r="0" b="635"/>
             <wp:docPr id="371417241" name="Picture 2" descr="A table of numbers and symbols&#10;&#10;Description automatically generated"/>
@@ -1029,7 +1326,7 @@
                     <pic:cNvPicPr/>
                   </pic:nvPicPr>
                   <pic:blipFill>
-                    <a:blip r:embed="rId8" cstate="print">
+                    <a:blip r:embed="rId9" cstate="print">
                       <a:extLst>
                         <a:ext uri="{28A0092B-C50C-407E-A947-70E740481C1C}">
                           <a14:useLocalDpi xmlns:a14="http://schemas.microsoft.com/office/drawing/2010/main" val="0"/>
@@ -1111,7 +1408,19 @@
         <w:rPr>
           <w:rFonts w:ascii="Times New Roman" w:hAnsi="Times New Roman" w:cs="Times New Roman"/>
         </w:rPr>
-        <w:t>To start the RED Toolbox, open the</w:t>
+        <w:t xml:space="preserve">To start the </w:t>
+      </w:r>
+      <w:r>
+        <w:rPr>
+          <w:rFonts w:ascii="Times New Roman" w:hAnsi="Times New Roman" w:cs="Times New Roman"/>
+        </w:rPr>
+        <w:t>READIE</w:t>
+      </w:r>
+      <w:r>
+        <w:rPr>
+          <w:rFonts w:ascii="Times New Roman" w:hAnsi="Times New Roman" w:cs="Times New Roman"/>
+        </w:rPr>
+        <w:t xml:space="preserve"> Toolbox, open the</w:t>
       </w:r>
       <w:r>
         <w:rPr>
@@ -1130,14 +1439,20 @@
         <w:rPr>
           <w:rFonts w:ascii="Times New Roman" w:hAnsi="Times New Roman" w:cs="Times New Roman"/>
         </w:rPr>
-        <w:t>interactive.mlx</w:t>
+        <w:t>master</w:t>
+      </w:r>
+      <w:r>
+        <w:rPr>
+          <w:rFonts w:ascii="Times New Roman" w:hAnsi="Times New Roman" w:cs="Times New Roman"/>
+        </w:rPr>
+        <w:t>.m</w:t>
       </w:r>
       <w:proofErr w:type="spellEnd"/>
       <w:r>
         <w:rPr>
           <w:rFonts w:ascii="Times New Roman" w:hAnsi="Times New Roman" w:cs="Times New Roman"/>
         </w:rPr>
-        <w:t>. You will see an interactive window like this:</w:t>
+        <w:t xml:space="preserve">. </w:t>
       </w:r>
     </w:p>
     <w:p>
@@ -1162,736 +1477,7 @@
         </w:rPr>
         <w:lastRenderedPageBreak/>
         <w:drawing>
-          <wp:inline distT="0" distB="0" distL="0" distR="0" wp14:anchorId="593024AE" wp14:editId="57DC1F45">
-            <wp:extent cx="5943600" cy="3728720"/>
-            <wp:effectExtent l="0" t="0" r="0" b="5080"/>
-            <wp:docPr id="1355454417" name="Picture 3" descr="A screenshot of a computer&#10;&#10;Description automatically generated"/>
-            <wp:cNvGraphicFramePr>
-              <a:graphicFrameLocks xmlns:a="http://schemas.openxmlformats.org/drawingml/2006/main" noChangeAspect="1"/>
-            </wp:cNvGraphicFramePr>
-            <a:graphic xmlns:a="http://schemas.openxmlformats.org/drawingml/2006/main">
-              <a:graphicData uri="http://schemas.openxmlformats.org/drawingml/2006/picture">
-                <pic:pic xmlns:pic="http://schemas.openxmlformats.org/drawingml/2006/picture">
-                  <pic:nvPicPr>
-                    <pic:cNvPr id="1355454417" name="Picture 3" descr="A screenshot of a computer&#10;&#10;Description automatically generated"/>
-                    <pic:cNvPicPr/>
-                  </pic:nvPicPr>
-                  <pic:blipFill>
-                    <a:blip r:embed="rId9" cstate="print">
-                      <a:extLst>
-                        <a:ext uri="{28A0092B-C50C-407E-A947-70E740481C1C}">
-                          <a14:useLocalDpi xmlns:a14="http://schemas.microsoft.com/office/drawing/2010/main" val="0"/>
-                        </a:ext>
-                      </a:extLst>
-                    </a:blip>
-                    <a:stretch>
-                      <a:fillRect/>
-                    </a:stretch>
-                  </pic:blipFill>
-                  <pic:spPr>
-                    <a:xfrm>
-                      <a:off x="0" y="0"/>
-                      <a:ext cx="5943600" cy="3728720"/>
-                    </a:xfrm>
-                    <a:prstGeom prst="rect">
-                      <a:avLst/>
-                    </a:prstGeom>
-                  </pic:spPr>
-                </pic:pic>
-              </a:graphicData>
-            </a:graphic>
-          </wp:inline>
-        </w:drawing>
-      </w:r>
-    </w:p>
-    <w:p>
-      <w:pPr>
-        <w:jc w:val="center"/>
-        <w:rPr>
-          <w:rFonts w:ascii="Times New Roman" w:hAnsi="Times New Roman" w:cs="Times New Roman"/>
-        </w:rPr>
-      </w:pPr>
-    </w:p>
-    <w:p>
-      <w:pPr>
-        <w:jc w:val="center"/>
-        <w:rPr>
-          <w:rFonts w:ascii="Times New Roman" w:hAnsi="Times New Roman" w:cs="Times New Roman"/>
-        </w:rPr>
-      </w:pPr>
-      <w:r>
-        <w:rPr>
-          <w:rFonts w:ascii="Times New Roman" w:hAnsi="Times New Roman" w:cs="Times New Roman"/>
-        </w:rPr>
-        <w:t xml:space="preserve">Figure 3: </w:t>
-      </w:r>
-      <w:r>
-        <w:rPr>
-          <w:rFonts w:ascii="Times New Roman" w:hAnsi="Times New Roman" w:cs="Times New Roman"/>
-        </w:rPr>
-        <w:t>The RED Toolbox Interactive Window</w:t>
-      </w:r>
-    </w:p>
-    <w:p>
-      <w:pPr>
-        <w:rPr>
-          <w:rFonts w:ascii="Times New Roman" w:hAnsi="Times New Roman" w:cs="Times New Roman"/>
-        </w:rPr>
-      </w:pPr>
-      <w:r>
-        <w:rPr>
-          <w:rFonts w:ascii="Times New Roman" w:hAnsi="Times New Roman" w:cs="Times New Roman"/>
-        </w:rPr>
-        <w:t>In the interactive window, you will be inputting the following information:</w:t>
-      </w:r>
-    </w:p>
-    <w:p>
-      <w:pPr>
-        <w:rPr>
-          <w:rFonts w:ascii="Times New Roman" w:hAnsi="Times New Roman" w:cs="Times New Roman"/>
-          <w:b/>
-          <w:bCs/>
-        </w:rPr>
-      </w:pPr>
-      <w:r>
-        <w:rPr>
-          <w:rFonts w:ascii="Times New Roman" w:hAnsi="Times New Roman" w:cs="Times New Roman"/>
-          <w:b/>
-          <w:bCs/>
-        </w:rPr>
-        <w:t xml:space="preserve">Folder and file setup: </w:t>
-      </w:r>
-    </w:p>
-    <w:p>
-      <w:pPr>
-        <w:rPr>
-          <w:rFonts w:ascii="Times New Roman" w:hAnsi="Times New Roman" w:cs="Times New Roman"/>
-        </w:rPr>
-      </w:pPr>
-      <w:r>
-        <w:rPr>
-          <w:rFonts w:ascii="Times New Roman" w:hAnsi="Times New Roman" w:cs="Times New Roman"/>
-        </w:rPr>
-        <w:t>SAVE_ROOT: the location where you want to save the files.</w:t>
-      </w:r>
-    </w:p>
-    <w:p>
-      <w:pPr>
-        <w:rPr>
-          <w:rFonts w:ascii="Times New Roman" w:hAnsi="Times New Roman" w:cs="Times New Roman"/>
-        </w:rPr>
-      </w:pPr>
-      <w:r>
-        <w:rPr>
-          <w:rFonts w:ascii="Times New Roman" w:hAnsi="Times New Roman" w:cs="Times New Roman"/>
-        </w:rPr>
-        <w:t>DATA_FOLDER: the location where your participant trial-level data is stored.</w:t>
-      </w:r>
-    </w:p>
-    <w:p>
-      <w:pPr>
-        <w:rPr>
-          <w:rFonts w:ascii="Times New Roman" w:hAnsi="Times New Roman" w:cs="Times New Roman"/>
-        </w:rPr>
-      </w:pPr>
-      <w:r>
-        <w:rPr>
-          <w:rFonts w:ascii="Times New Roman" w:hAnsi="Times New Roman" w:cs="Times New Roman"/>
-        </w:rPr>
-        <w:t>FILENAME_DIVIDER: any text before the divider will be treated as the subject name. For example:</w:t>
-      </w:r>
-      <w:r>
-        <w:rPr>
-          <w:rFonts w:ascii="Times New Roman" w:hAnsi="Times New Roman" w:cs="Times New Roman"/>
-        </w:rPr>
-        <w:t xml:space="preserve"> </w:t>
-      </w:r>
-    </w:p>
-    <w:p>
-      <w:pPr>
-        <w:spacing w:after="0" w:line="240" w:lineRule="auto"/>
-        <w:rPr>
-          <w:rFonts w:ascii="Menlo" w:eastAsia="Times New Roman" w:hAnsi="Menlo" w:cs="Menlo"/>
-          <w:kern w:val="0"/>
-          <w:sz w:val="20"/>
-          <w:szCs w:val="20"/>
-          <w14:ligatures w14:val="none"/>
-        </w:rPr>
-      </w:pPr>
-      <w:r>
-        <w:rPr>
-          <w:rFonts w:ascii="Menlo" w:eastAsia="Times New Roman" w:hAnsi="Menlo" w:cs="Menlo"/>
-          <w:color w:val="008013"/>
-          <w:kern w:val="0"/>
-          <w:sz w:val="20"/>
-          <w:szCs w:val="20"/>
-          <w14:ligatures w14:val="none"/>
-        </w:rPr>
-        <w:t>% Extract participant name from file names using the specified divider</w:t>
-      </w:r>
-    </w:p>
-    <w:p>
-      <w:pPr>
-        <w:spacing w:after="0" w:line="240" w:lineRule="auto"/>
-        <w:rPr>
-          <w:rFonts w:ascii="Menlo" w:eastAsia="Times New Roman" w:hAnsi="Menlo" w:cs="Menlo"/>
-          <w:kern w:val="0"/>
-          <w:sz w:val="20"/>
-          <w:szCs w:val="20"/>
-          <w14:ligatures w14:val="none"/>
-        </w:rPr>
-      </w:pPr>
-      <w:r>
-        <w:rPr>
-          <w:rFonts w:ascii="Menlo" w:eastAsia="Times New Roman" w:hAnsi="Menlo" w:cs="Menlo"/>
-          <w:color w:val="008013"/>
-          <w:kern w:val="0"/>
-          <w:sz w:val="20"/>
-          <w:szCs w:val="20"/>
-          <w14:ligatures w14:val="none"/>
-        </w:rPr>
-        <w:t>% e.g., for "2_191_49685484_3_20220901_110819_generatedERPvals_27-02-2024.csv",</w:t>
-      </w:r>
-    </w:p>
-    <w:p>
-      <w:pPr>
-        <w:spacing w:after="0" w:line="240" w:lineRule="auto"/>
-        <w:rPr>
-          <w:rFonts w:ascii="Menlo" w:eastAsia="Times New Roman" w:hAnsi="Menlo" w:cs="Menlo"/>
-          <w:kern w:val="0"/>
-          <w:sz w:val="20"/>
-          <w:szCs w:val="20"/>
-          <w14:ligatures w14:val="none"/>
-        </w:rPr>
-      </w:pPr>
-      <w:r>
-        <w:rPr>
-          <w:rFonts w:ascii="Menlo" w:eastAsia="Times New Roman" w:hAnsi="Menlo" w:cs="Menlo"/>
-          <w:color w:val="008013"/>
-          <w:kern w:val="0"/>
-          <w:sz w:val="20"/>
-          <w:szCs w:val="20"/>
-          <w14:ligatures w14:val="none"/>
-        </w:rPr>
-        <w:t>% participant name is "2_191_49685484_3_20220901_110819"</w:t>
-      </w:r>
-    </w:p>
-    <w:p>
-      <w:pPr>
-        <w:spacing w:after="0" w:line="240" w:lineRule="auto"/>
-        <w:rPr>
-          <w:rFonts w:ascii="Menlo" w:eastAsia="Times New Roman" w:hAnsi="Menlo" w:cs="Menlo"/>
-          <w:kern w:val="0"/>
-          <w:sz w:val="20"/>
-          <w:szCs w:val="20"/>
-          <w14:ligatures w14:val="none"/>
-        </w:rPr>
-      </w:pPr>
-      <w:r>
-        <w:rPr>
-          <w:rFonts w:ascii="Menlo" w:eastAsia="Times New Roman" w:hAnsi="Menlo" w:cs="Menlo"/>
-          <w:kern w:val="0"/>
-          <w:sz w:val="20"/>
-          <w:szCs w:val="20"/>
-          <w14:ligatures w14:val="none"/>
-        </w:rPr>
-        <w:t xml:space="preserve">FILENAME_DIVIDER = </w:t>
-      </w:r>
-      <w:r>
-        <w:rPr>
-          <w:rFonts w:ascii="Menlo" w:eastAsia="Times New Roman" w:hAnsi="Menlo" w:cs="Menlo"/>
-          <w:color w:val="A709F5"/>
-          <w:kern w:val="0"/>
-          <w:sz w:val="20"/>
-          <w:szCs w:val="20"/>
-          <w14:ligatures w14:val="none"/>
-        </w:rPr>
-        <w:t>"_</w:t>
-      </w:r>
-      <w:proofErr w:type="spellStart"/>
-      <w:r>
-        <w:rPr>
-          <w:rFonts w:ascii="Menlo" w:eastAsia="Times New Roman" w:hAnsi="Menlo" w:cs="Menlo"/>
-          <w:color w:val="A709F5"/>
-          <w:kern w:val="0"/>
-          <w:sz w:val="20"/>
-          <w:szCs w:val="20"/>
-          <w14:ligatures w14:val="none"/>
-        </w:rPr>
-        <w:t>generatedERPvals</w:t>
-      </w:r>
-      <w:proofErr w:type="spellEnd"/>
-      <w:proofErr w:type="gramStart"/>
-      <w:r>
-        <w:rPr>
-          <w:rFonts w:ascii="Menlo" w:eastAsia="Times New Roman" w:hAnsi="Menlo" w:cs="Menlo"/>
-          <w:color w:val="A709F5"/>
-          <w:kern w:val="0"/>
-          <w:sz w:val="20"/>
-          <w:szCs w:val="20"/>
-          <w14:ligatures w14:val="none"/>
-        </w:rPr>
-        <w:t>"</w:t>
-      </w:r>
-      <w:r>
-        <w:rPr>
-          <w:rFonts w:ascii="Menlo" w:eastAsia="Times New Roman" w:hAnsi="Menlo" w:cs="Menlo"/>
-          <w:kern w:val="0"/>
-          <w:sz w:val="20"/>
-          <w:szCs w:val="20"/>
-          <w14:ligatures w14:val="none"/>
-        </w:rPr>
-        <w:t>;</w:t>
-      </w:r>
-      <w:proofErr w:type="gramEnd"/>
-    </w:p>
-    <w:p>
-      <w:pPr>
-        <w:rPr>
-          <w:rFonts w:ascii="Times New Roman" w:hAnsi="Times New Roman" w:cs="Times New Roman"/>
-        </w:rPr>
-      </w:pPr>
-    </w:p>
-    <w:p>
-      <w:pPr>
-        <w:rPr>
-          <w:rFonts w:ascii="Times New Roman" w:hAnsi="Times New Roman" w:cs="Times New Roman"/>
-          <w:b/>
-          <w:bCs/>
-        </w:rPr>
-      </w:pPr>
-      <w:r>
-        <w:rPr>
-          <w:rFonts w:ascii="Times New Roman" w:hAnsi="Times New Roman" w:cs="Times New Roman"/>
-          <w:b/>
-          <w:bCs/>
-        </w:rPr>
-        <w:t xml:space="preserve">Column(s) of interest: </w:t>
-      </w:r>
-    </w:p>
-    <w:p>
-      <w:pPr>
-        <w:rPr>
-          <w:rFonts w:ascii="Times New Roman" w:hAnsi="Times New Roman" w:cs="Times New Roman"/>
-        </w:rPr>
-      </w:pPr>
-      <w:r>
-        <w:rPr>
-          <w:rFonts w:ascii="Times New Roman" w:hAnsi="Times New Roman" w:cs="Times New Roman"/>
-        </w:rPr>
-        <w:t>S</w:t>
-      </w:r>
-      <w:r>
-        <w:rPr>
-          <w:rFonts w:ascii="Times New Roman" w:hAnsi="Times New Roman" w:cs="Times New Roman"/>
-        </w:rPr>
-        <w:t>pecify columns that you are interested in for data analysis.</w:t>
-      </w:r>
-    </w:p>
-    <w:p>
-      <w:pPr>
-        <w:rPr>
-          <w:rFonts w:ascii="Times New Roman" w:hAnsi="Times New Roman" w:cs="Times New Roman"/>
-          <w:b/>
-          <w:bCs/>
-        </w:rPr>
-      </w:pPr>
-      <w:r>
-        <w:rPr>
-          <w:rFonts w:ascii="Times New Roman" w:hAnsi="Times New Roman" w:cs="Times New Roman"/>
-          <w:b/>
-          <w:bCs/>
-        </w:rPr>
-        <w:t xml:space="preserve">Run Analysis: </w:t>
-      </w:r>
-    </w:p>
-    <w:p>
-      <w:pPr>
-        <w:rPr>
-          <w:rFonts w:ascii="Times New Roman" w:hAnsi="Times New Roman" w:cs="Times New Roman"/>
-        </w:rPr>
-      </w:pPr>
-      <w:r>
-        <w:rPr>
-          <w:rFonts w:ascii="Times New Roman" w:hAnsi="Times New Roman" w:cs="Times New Roman"/>
-        </w:rPr>
-        <w:lastRenderedPageBreak/>
-        <w:t>elect which type of analysis you want to run.</w:t>
-      </w:r>
-    </w:p>
-    <w:p>
-      <w:pPr>
-        <w:rPr>
-          <w:rFonts w:ascii="Times New Roman" w:hAnsi="Times New Roman" w:cs="Times New Roman"/>
-          <w:b/>
-          <w:bCs/>
-        </w:rPr>
-      </w:pPr>
-      <w:r>
-        <w:rPr>
-          <w:rFonts w:ascii="Times New Roman" w:hAnsi="Times New Roman" w:cs="Times New Roman"/>
-          <w:b/>
-          <w:bCs/>
-        </w:rPr>
-        <w:t xml:space="preserve">Ignore files that contains: </w:t>
-      </w:r>
-    </w:p>
-    <w:p>
-      <w:pPr>
-        <w:rPr>
-          <w:rFonts w:ascii="Times New Roman" w:hAnsi="Times New Roman" w:cs="Times New Roman"/>
-        </w:rPr>
-      </w:pPr>
-      <w:r>
-        <w:rPr>
-          <w:rFonts w:ascii="Times New Roman" w:hAnsi="Times New Roman" w:cs="Times New Roman"/>
-        </w:rPr>
-        <w:t>Put the name of the files that you want to exclude from analysis. Don’t include the .csv extension.</w:t>
-      </w:r>
-    </w:p>
-    <w:p>
-      <w:pPr>
-        <w:rPr>
-          <w:rFonts w:ascii="Times New Roman" w:hAnsi="Times New Roman" w:cs="Times New Roman"/>
-          <w:b/>
-          <w:bCs/>
-        </w:rPr>
-      </w:pPr>
-      <w:r>
-        <w:rPr>
-          <w:rFonts w:ascii="Times New Roman" w:hAnsi="Times New Roman" w:cs="Times New Roman"/>
-          <w:b/>
-          <w:bCs/>
-        </w:rPr>
-        <w:t xml:space="preserve">Conditions in file: </w:t>
-      </w:r>
-    </w:p>
-    <w:p>
-      <w:pPr>
-        <w:rPr>
-          <w:rFonts w:ascii="Times New Roman" w:hAnsi="Times New Roman" w:cs="Times New Roman"/>
-        </w:rPr>
-      </w:pPr>
-      <w:r>
-        <w:rPr>
-          <w:rFonts w:ascii="Times New Roman" w:hAnsi="Times New Roman" w:cs="Times New Roman"/>
-        </w:rPr>
-        <w:t xml:space="preserve">CONDITIONS: </w:t>
-      </w:r>
-      <w:r>
-        <w:rPr>
-          <w:rFonts w:ascii="Times New Roman" w:hAnsi="Times New Roman" w:cs="Times New Roman"/>
-        </w:rPr>
-        <w:t>List ALL conditions of your dataset.</w:t>
-      </w:r>
-    </w:p>
-    <w:p>
-      <w:pPr>
-        <w:rPr>
-          <w:rFonts w:ascii="Times New Roman" w:hAnsi="Times New Roman" w:cs="Times New Roman"/>
-        </w:rPr>
-      </w:pPr>
-      <w:r>
-        <w:rPr>
-          <w:rFonts w:ascii="Times New Roman" w:hAnsi="Times New Roman" w:cs="Times New Roman"/>
-        </w:rPr>
-        <w:t>If you only have one condition in your dataset, DON'T put anything into it.</w:t>
-      </w:r>
-    </w:p>
-    <w:p>
-      <w:pPr>
-        <w:rPr>
-          <w:rFonts w:ascii="Times New Roman" w:hAnsi="Times New Roman" w:cs="Times New Roman"/>
-          <w:b/>
-          <w:bCs/>
-        </w:rPr>
-      </w:pPr>
-      <w:r>
-        <w:rPr>
-          <w:rFonts w:ascii="Times New Roman" w:hAnsi="Times New Roman" w:cs="Times New Roman"/>
-          <w:b/>
-          <w:bCs/>
-        </w:rPr>
-        <w:t xml:space="preserve">Parameters for </w:t>
-      </w:r>
-      <w:r>
-        <w:rPr>
-          <w:rFonts w:ascii="Times New Roman" w:hAnsi="Times New Roman" w:cs="Times New Roman"/>
-          <w:b/>
-          <w:bCs/>
-        </w:rPr>
-        <w:t>bootstrapping</w:t>
-      </w:r>
-      <w:r>
-        <w:rPr>
-          <w:rFonts w:ascii="Times New Roman" w:hAnsi="Times New Roman" w:cs="Times New Roman"/>
-          <w:b/>
-          <w:bCs/>
-        </w:rPr>
-        <w:t xml:space="preserve">: </w:t>
-      </w:r>
-    </w:p>
-    <w:p>
-      <w:pPr>
-        <w:rPr>
-          <w:rFonts w:ascii="Times New Roman" w:hAnsi="Times New Roman" w:cs="Times New Roman"/>
-        </w:rPr>
-      </w:pPr>
-      <w:r>
-        <w:rPr>
-          <w:rFonts w:ascii="Times New Roman" w:hAnsi="Times New Roman" w:cs="Times New Roman"/>
-        </w:rPr>
-        <w:t>Set the number of iterations you want for data analysis.</w:t>
-      </w:r>
-    </w:p>
-    <w:p>
-      <w:pPr>
-        <w:rPr>
-          <w:rFonts w:ascii="Times New Roman" w:hAnsi="Times New Roman" w:cs="Times New Roman"/>
-        </w:rPr>
-      </w:pPr>
-      <w:r>
-        <w:rPr>
-          <w:rFonts w:ascii="Times New Roman" w:hAnsi="Times New Roman" w:cs="Times New Roman"/>
-        </w:rPr>
-        <w:t xml:space="preserve">NUM_ITERATIONS = </w:t>
-      </w:r>
-      <w:proofErr w:type="gramStart"/>
-      <w:r>
-        <w:rPr>
-          <w:rFonts w:ascii="Times New Roman" w:hAnsi="Times New Roman" w:cs="Times New Roman"/>
-        </w:rPr>
-        <w:t>3000;</w:t>
-      </w:r>
-      <w:proofErr w:type="gramEnd"/>
-      <w:r>
-        <w:rPr>
-          <w:rFonts w:ascii="Times New Roman" w:hAnsi="Times New Roman" w:cs="Times New Roman"/>
-        </w:rPr>
-        <w:t xml:space="preserve"> </w:t>
-      </w:r>
-    </w:p>
-    <w:p>
-      <w:pPr>
-        <w:rPr>
-          <w:rFonts w:ascii="Times New Roman" w:hAnsi="Times New Roman" w:cs="Times New Roman"/>
-          <w:b/>
-          <w:bCs/>
-        </w:rPr>
-      </w:pPr>
-      <w:r>
-        <w:rPr>
-          <w:rFonts w:ascii="Times New Roman" w:hAnsi="Times New Roman" w:cs="Times New Roman"/>
-          <w:b/>
-          <w:bCs/>
-        </w:rPr>
-        <w:t>Parameters for reliability estimates</w:t>
-      </w:r>
-      <w:r>
-        <w:rPr>
-          <w:rFonts w:ascii="Times New Roman" w:hAnsi="Times New Roman" w:cs="Times New Roman"/>
-          <w:b/>
-          <w:bCs/>
-        </w:rPr>
-        <w:t xml:space="preserve">: </w:t>
-      </w:r>
-    </w:p>
-    <w:p>
-      <w:pPr>
-        <w:rPr>
-          <w:rFonts w:ascii="Times New Roman" w:hAnsi="Times New Roman" w:cs="Times New Roman"/>
-        </w:rPr>
-      </w:pPr>
-      <w:r>
-        <w:rPr>
-          <w:rFonts w:ascii="Times New Roman" w:hAnsi="Times New Roman" w:cs="Times New Roman"/>
-        </w:rPr>
-        <w:t>N</w:t>
-      </w:r>
-      <w:r>
-        <w:rPr>
-          <w:rFonts w:ascii="Times New Roman" w:hAnsi="Times New Roman" w:cs="Times New Roman"/>
-        </w:rPr>
-        <w:t>_FROM = 10; * Start of bootstrap trials.</w:t>
-      </w:r>
-    </w:p>
-    <w:p>
-      <w:pPr>
-        <w:rPr>
-          <w:rFonts w:ascii="Times New Roman" w:hAnsi="Times New Roman" w:cs="Times New Roman"/>
-        </w:rPr>
-      </w:pPr>
-      <w:r>
-        <w:rPr>
-          <w:rFonts w:ascii="Times New Roman" w:hAnsi="Times New Roman" w:cs="Times New Roman"/>
-        </w:rPr>
-        <w:t>N_TO = 100; * End of bootstrap trials.</w:t>
-      </w:r>
-    </w:p>
-    <w:p>
-      <w:pPr>
-        <w:rPr>
-          <w:rFonts w:ascii="Times New Roman" w:hAnsi="Times New Roman" w:cs="Times New Roman"/>
-        </w:rPr>
-      </w:pPr>
-      <w:r>
-        <w:rPr>
-          <w:rFonts w:ascii="Times New Roman" w:hAnsi="Times New Roman" w:cs="Times New Roman"/>
-        </w:rPr>
-        <w:t>N_BY = 5; * Increments of bootstrapping.</w:t>
-      </w:r>
-      <w:r>
-        <w:rPr>
-          <w:rFonts w:ascii="Times New Roman" w:hAnsi="Times New Roman" w:cs="Times New Roman"/>
-        </w:rPr>
-        <w:t xml:space="preserve"> </w:t>
-      </w:r>
-    </w:p>
-    <w:p>
-      <w:pPr>
-        <w:rPr>
-          <w:rFonts w:ascii="Times New Roman" w:hAnsi="Times New Roman" w:cs="Times New Roman"/>
-        </w:rPr>
-      </w:pPr>
-      <w:r>
-        <w:rPr>
-          <w:rFonts w:ascii="Times New Roman" w:hAnsi="Times New Roman" w:cs="Times New Roman"/>
-        </w:rPr>
-        <w:t>For this example, reliability and effect size will be calculated at intervals of 10, 15, 20, ... up to 100 trials.</w:t>
-      </w:r>
-    </w:p>
-    <w:p>
-      <w:pPr>
-        <w:rPr>
-          <w:rFonts w:ascii="Times New Roman" w:hAnsi="Times New Roman" w:cs="Times New Roman"/>
-        </w:rPr>
-      </w:pPr>
-      <w:r>
-        <w:rPr>
-          <w:rFonts w:ascii="Times New Roman" w:hAnsi="Times New Roman" w:cs="Times New Roman"/>
-        </w:rPr>
-        <w:t xml:space="preserve">After updating all the information, click </w:t>
-      </w:r>
-      <w:r>
-        <w:rPr>
-          <w:rFonts w:ascii="Times New Roman" w:hAnsi="Times New Roman" w:cs="Times New Roman"/>
-          <w:b/>
-          <w:bCs/>
-        </w:rPr>
-        <w:t>'Run'</w:t>
-      </w:r>
-      <w:r>
-        <w:rPr>
-          <w:rFonts w:ascii="Times New Roman" w:hAnsi="Times New Roman" w:cs="Times New Roman"/>
-        </w:rPr>
-        <w:t xml:space="preserve"> in MATLAB.</w:t>
-      </w:r>
-    </w:p>
-    <w:p>
-      <w:pPr>
-        <w:rPr>
-          <w:rFonts w:ascii="Times New Roman" w:hAnsi="Times New Roman" w:cs="Times New Roman"/>
-        </w:rPr>
-      </w:pPr>
-      <w:r>
-        <w:rPr>
-          <w:rFonts w:ascii="Times New Roman" w:hAnsi="Times New Roman" w:cs="Times New Roman"/>
-        </w:rPr>
-        <w:t xml:space="preserve">Alternatively, you can go to the </w:t>
-      </w:r>
-      <w:proofErr w:type="spellStart"/>
-      <w:r>
-        <w:rPr>
-          <w:rFonts w:ascii="Times New Roman" w:hAnsi="Times New Roman" w:cs="Times New Roman"/>
-        </w:rPr>
-        <w:t>master.m</w:t>
-      </w:r>
-      <w:proofErr w:type="spellEnd"/>
-      <w:r>
-        <w:rPr>
-          <w:rFonts w:ascii="Times New Roman" w:hAnsi="Times New Roman" w:cs="Times New Roman"/>
-        </w:rPr>
-        <w:t xml:space="preserve"> script and update the parameters within the master file. Here's a screenshot showing the settings for </w:t>
-      </w:r>
-      <w:r>
-        <w:rPr>
-          <w:rFonts w:ascii="Times New Roman" w:hAnsi="Times New Roman" w:cs="Times New Roman"/>
-        </w:rPr>
-        <w:t>the</w:t>
-      </w:r>
-      <w:r>
-        <w:rPr>
-          <w:rFonts w:ascii="Times New Roman" w:hAnsi="Times New Roman" w:cs="Times New Roman"/>
-        </w:rPr>
-        <w:t xml:space="preserve"> sample VEP dataset in the </w:t>
-      </w:r>
-      <w:proofErr w:type="spellStart"/>
-      <w:r>
-        <w:rPr>
-          <w:rFonts w:ascii="Times New Roman" w:hAnsi="Times New Roman" w:cs="Times New Roman"/>
-        </w:rPr>
-        <w:t>master.m</w:t>
-      </w:r>
-      <w:proofErr w:type="spellEnd"/>
-      <w:r>
-        <w:rPr>
-          <w:rFonts w:ascii="Times New Roman" w:hAnsi="Times New Roman" w:cs="Times New Roman"/>
-        </w:rPr>
-        <w:t xml:space="preserve"> file. After you finish updating the settings in the </w:t>
-      </w:r>
-      <w:proofErr w:type="spellStart"/>
-      <w:r>
-        <w:rPr>
-          <w:rFonts w:ascii="Times New Roman" w:hAnsi="Times New Roman" w:cs="Times New Roman"/>
-        </w:rPr>
-        <w:t>master.m</w:t>
-      </w:r>
-      <w:proofErr w:type="spellEnd"/>
-      <w:r>
-        <w:rPr>
-          <w:rFonts w:ascii="Times New Roman" w:hAnsi="Times New Roman" w:cs="Times New Roman"/>
-        </w:rPr>
-        <w:t xml:space="preserve"> file, click </w:t>
-      </w:r>
-      <w:r>
-        <w:rPr>
-          <w:rFonts w:ascii="Times New Roman" w:hAnsi="Times New Roman" w:cs="Times New Roman"/>
-          <w:b/>
-          <w:bCs/>
-        </w:rPr>
-        <w:t>'Run'</w:t>
-      </w:r>
-      <w:r>
-        <w:rPr>
-          <w:rFonts w:ascii="Times New Roman" w:hAnsi="Times New Roman" w:cs="Times New Roman"/>
-        </w:rPr>
-        <w:t xml:space="preserve"> in MATLAB.</w:t>
-      </w:r>
-    </w:p>
-    <w:p>
-      <w:pPr>
-        <w:rPr>
-          <w:rFonts w:ascii="Times New Roman" w:hAnsi="Times New Roman" w:cs="Times New Roman"/>
-        </w:rPr>
-      </w:pPr>
-    </w:p>
-    <w:p>
-      <w:pPr>
-        <w:jc w:val="center"/>
-        <w:rPr>
-          <w:rFonts w:ascii="Times New Roman" w:hAnsi="Times New Roman" w:cs="Times New Roman"/>
-          <w:b/>
-          <w:bCs/>
-        </w:rPr>
-      </w:pPr>
-      <w:r>
-        <w:rPr>
-          <w:rFonts w:ascii="Times New Roman" w:hAnsi="Times New Roman" w:cs="Times New Roman"/>
-          <w:noProof/>
-        </w:rPr>
-        <w:lastRenderedPageBreak/>
-        <w:drawing>
-          <wp:inline distT="0" distB="0" distL="0" distR="0" wp14:anchorId="1CE63A11" wp14:editId="521C4F2E">
+          <wp:inline distT="0" distB="0" distL="0" distR="0" wp14:anchorId="37EB7FF3" wp14:editId="60985FC6">
             <wp:extent cx="4508500" cy="5613400"/>
             <wp:effectExtent l="0" t="0" r="0" b="0"/>
             <wp:docPr id="394222471" name="Picture 3" descr="A screenshot of a computer program&#10;&#10;Description automatically generated"/>
@@ -1938,61 +1524,1127 @@
         <w:jc w:val="center"/>
         <w:rPr>
           <w:rFonts w:ascii="Times New Roman" w:hAnsi="Times New Roman" w:cs="Times New Roman"/>
-          <w:b/>
-          <w:bCs/>
-        </w:rPr>
-      </w:pPr>
-      <w:r>
-        <w:rPr>
-          <w:rFonts w:ascii="Times New Roman" w:hAnsi="Times New Roman" w:cs="Times New Roman"/>
-        </w:rPr>
-        <w:t xml:space="preserve">Figure </w:t>
-      </w:r>
-      <w:r>
-        <w:rPr>
-          <w:rFonts w:ascii="Times New Roman" w:hAnsi="Times New Roman" w:cs="Times New Roman"/>
-        </w:rPr>
-        <w:t xml:space="preserve">5: </w:t>
-      </w:r>
-      <w:r>
-        <w:rPr>
-          <w:rFonts w:ascii="Times New Roman" w:hAnsi="Times New Roman" w:cs="Times New Roman"/>
-        </w:rPr>
-        <w:t xml:space="preserve">settings for </w:t>
-      </w:r>
-      <w:r>
-        <w:rPr>
-          <w:rFonts w:ascii="Times New Roman" w:hAnsi="Times New Roman" w:cs="Times New Roman"/>
-        </w:rPr>
-        <w:t>the</w:t>
-      </w:r>
-      <w:r>
-        <w:rPr>
-          <w:rFonts w:ascii="Times New Roman" w:hAnsi="Times New Roman" w:cs="Times New Roman"/>
-        </w:rPr>
-        <w:t xml:space="preserve"> sample VEP dataset in the </w:t>
+        </w:rPr>
+      </w:pPr>
+    </w:p>
+    <w:p>
+      <w:pPr>
+        <w:jc w:val="center"/>
+        <w:rPr>
+          <w:rFonts w:ascii="Times New Roman" w:hAnsi="Times New Roman" w:cs="Times New Roman"/>
+        </w:rPr>
+      </w:pPr>
+      <w:r>
+        <w:rPr>
+          <w:rFonts w:ascii="Times New Roman" w:hAnsi="Times New Roman" w:cs="Times New Roman"/>
+        </w:rPr>
+        <w:t xml:space="preserve">Figure 3: </w:t>
+      </w:r>
+      <w:r>
+        <w:rPr>
+          <w:rFonts w:ascii="Times New Roman" w:hAnsi="Times New Roman" w:cs="Times New Roman"/>
+        </w:rPr>
+        <w:t xml:space="preserve">The </w:t>
+      </w:r>
+      <w:r>
+        <w:rPr>
+          <w:rFonts w:ascii="Times New Roman" w:hAnsi="Times New Roman" w:cs="Times New Roman"/>
+        </w:rPr>
+        <w:t>READIE</w:t>
+      </w:r>
+      <w:r>
+        <w:rPr>
+          <w:rFonts w:ascii="Times New Roman" w:hAnsi="Times New Roman" w:cs="Times New Roman"/>
+        </w:rPr>
+        <w:t xml:space="preserve"> Toolbox </w:t>
+      </w:r>
+      <w:r>
+        <w:rPr>
+          <w:rFonts w:ascii="Times New Roman" w:hAnsi="Times New Roman" w:cs="Times New Roman"/>
+        </w:rPr>
+        <w:t>Setup Script</w:t>
+      </w:r>
+    </w:p>
+    <w:p>
+      <w:pPr>
+        <w:rPr>
+          <w:rFonts w:ascii="Times New Roman" w:hAnsi="Times New Roman" w:cs="Times New Roman"/>
+        </w:rPr>
+      </w:pPr>
+      <w:r>
+        <w:rPr>
+          <w:rFonts w:ascii="Times New Roman" w:hAnsi="Times New Roman" w:cs="Times New Roman"/>
+        </w:rPr>
+        <w:t xml:space="preserve">In the </w:t>
+      </w:r>
+      <w:r>
+        <w:rPr>
+          <w:rFonts w:ascii="Times New Roman" w:hAnsi="Times New Roman" w:cs="Times New Roman"/>
+        </w:rPr>
+        <w:t>setup</w:t>
+      </w:r>
+      <w:r>
+        <w:rPr>
+          <w:rFonts w:ascii="Times New Roman" w:hAnsi="Times New Roman" w:cs="Times New Roman"/>
+        </w:rPr>
+        <w:t xml:space="preserve"> </w:t>
+      </w:r>
+      <w:r>
+        <w:rPr>
+          <w:rFonts w:ascii="Times New Roman" w:hAnsi="Times New Roman" w:cs="Times New Roman"/>
+        </w:rPr>
+        <w:t>script</w:t>
+      </w:r>
+      <w:r>
+        <w:rPr>
+          <w:rFonts w:ascii="Times New Roman" w:hAnsi="Times New Roman" w:cs="Times New Roman"/>
+        </w:rPr>
+        <w:t>, you will be inputting the following information:</w:t>
+      </w:r>
+    </w:p>
+    <w:p>
+      <w:pPr>
+        <w:rPr>
+          <w:rFonts w:ascii="Times New Roman" w:hAnsi="Times New Roman" w:cs="Times New Roman"/>
+          <w:b/>
+          <w:bCs/>
+        </w:rPr>
+      </w:pPr>
+      <w:r>
+        <w:rPr>
+          <w:rFonts w:ascii="Times New Roman" w:hAnsi="Times New Roman" w:cs="Times New Roman"/>
+          <w:b/>
+          <w:bCs/>
+        </w:rPr>
+        <w:t xml:space="preserve">Folder and file setup: </w:t>
+      </w:r>
+    </w:p>
+    <w:p>
+      <w:pPr>
+        <w:rPr>
+          <w:rFonts w:ascii="Times New Roman" w:hAnsi="Times New Roman" w:cs="Times New Roman"/>
+        </w:rPr>
+      </w:pPr>
+      <w:r>
+        <w:rPr>
+          <w:rFonts w:ascii="Times New Roman" w:hAnsi="Times New Roman" w:cs="Times New Roman"/>
+        </w:rPr>
+        <w:t>SAVE_ROOT: the location where you want to save the files.</w:t>
+      </w:r>
+    </w:p>
+    <w:p>
+      <w:pPr>
+        <w:rPr>
+          <w:rFonts w:ascii="Times New Roman" w:hAnsi="Times New Roman" w:cs="Times New Roman"/>
+        </w:rPr>
+      </w:pPr>
+      <w:r>
+        <w:rPr>
+          <w:rFonts w:ascii="Times New Roman" w:hAnsi="Times New Roman" w:cs="Times New Roman"/>
+        </w:rPr>
+        <w:t>DATA_FOLDER: the location where your participant trial-level data is stored.</w:t>
+      </w:r>
+      <w:r>
+        <w:rPr>
+          <w:rFonts w:ascii="Times New Roman" w:hAnsi="Times New Roman" w:cs="Times New Roman"/>
+          <w:noProof/>
+        </w:rPr>
+        <w:drawing>
+          <wp:inline distT="0" distB="0" distL="0" distR="0" wp14:anchorId="4F70CF2D" wp14:editId="14740B5E">
+            <wp:extent cx="5943600" cy="482600"/>
+            <wp:effectExtent l="0" t="0" r="0" b="0"/>
+            <wp:docPr id="1089036546" name="Picture 1"/>
+            <wp:cNvGraphicFramePr>
+              <a:graphicFrameLocks xmlns:a="http://schemas.openxmlformats.org/drawingml/2006/main" noChangeAspect="1"/>
+            </wp:cNvGraphicFramePr>
+            <a:graphic xmlns:a="http://schemas.openxmlformats.org/drawingml/2006/main">
+              <a:graphicData uri="http://schemas.openxmlformats.org/drawingml/2006/picture">
+                <pic:pic xmlns:pic="http://schemas.openxmlformats.org/drawingml/2006/picture">
+                  <pic:nvPicPr>
+                    <pic:cNvPr id="1089036546" name="Picture 1089036546"/>
+                    <pic:cNvPicPr/>
+                  </pic:nvPicPr>
+                  <pic:blipFill>
+                    <a:blip r:embed="rId11" cstate="print">
+                      <a:extLst>
+                        <a:ext uri="{28A0092B-C50C-407E-A947-70E740481C1C}">
+                          <a14:useLocalDpi xmlns:a14="http://schemas.microsoft.com/office/drawing/2010/main" val="0"/>
+                        </a:ext>
+                      </a:extLst>
+                    </a:blip>
+                    <a:stretch>
+                      <a:fillRect/>
+                    </a:stretch>
+                  </pic:blipFill>
+                  <pic:spPr>
+                    <a:xfrm>
+                      <a:off x="0" y="0"/>
+                      <a:ext cx="5943600" cy="482600"/>
+                    </a:xfrm>
+                    <a:prstGeom prst="rect">
+                      <a:avLst/>
+                    </a:prstGeom>
+                  </pic:spPr>
+                </pic:pic>
+              </a:graphicData>
+            </a:graphic>
+          </wp:inline>
+        </w:drawing>
+      </w:r>
+    </w:p>
+    <w:p>
+      <w:pPr>
+        <w:rPr>
+          <w:rFonts w:ascii="Times New Roman" w:hAnsi="Times New Roman" w:cs="Times New Roman"/>
+        </w:rPr>
+      </w:pPr>
+      <w:r>
+        <w:rPr>
+          <w:rFonts w:ascii="Times New Roman" w:hAnsi="Times New Roman" w:cs="Times New Roman"/>
+        </w:rPr>
+        <w:lastRenderedPageBreak/>
+        <w:t>FILENAME_DIVIDER: any text before the divider will be treated as the subject name. For example:</w:t>
+      </w:r>
+      <w:r>
+        <w:rPr>
+          <w:rFonts w:ascii="Times New Roman" w:hAnsi="Times New Roman" w:cs="Times New Roman"/>
+        </w:rPr>
+        <w:t xml:space="preserve"> </w:t>
+      </w:r>
+    </w:p>
+    <w:p>
+      <w:pPr>
+        <w:spacing w:after="0" w:line="240" w:lineRule="auto"/>
+        <w:rPr>
+          <w:rFonts w:ascii="Menlo" w:eastAsia="Times New Roman" w:hAnsi="Menlo" w:cs="Menlo"/>
+          <w:kern w:val="0"/>
+          <w:sz w:val="20"/>
+          <w:szCs w:val="20"/>
+          <w14:ligatures w14:val="none"/>
+        </w:rPr>
+      </w:pPr>
+      <w:r>
+        <w:rPr>
+          <w:rFonts w:ascii="Menlo" w:eastAsia="Times New Roman" w:hAnsi="Menlo" w:cs="Menlo"/>
+          <w:color w:val="008013"/>
+          <w:kern w:val="0"/>
+          <w:sz w:val="20"/>
+          <w:szCs w:val="20"/>
+          <w14:ligatures w14:val="none"/>
+        </w:rPr>
+        <w:t>% Extract participant name from file names using the specified divider</w:t>
+      </w:r>
+    </w:p>
+    <w:p>
+      <w:pPr>
+        <w:spacing w:after="0" w:line="240" w:lineRule="auto"/>
+        <w:rPr>
+          <w:rFonts w:ascii="Menlo" w:eastAsia="Times New Roman" w:hAnsi="Menlo" w:cs="Menlo"/>
+          <w:kern w:val="0"/>
+          <w:sz w:val="20"/>
+          <w:szCs w:val="20"/>
+          <w14:ligatures w14:val="none"/>
+        </w:rPr>
+      </w:pPr>
+      <w:r>
+        <w:rPr>
+          <w:rFonts w:ascii="Menlo" w:eastAsia="Times New Roman" w:hAnsi="Menlo" w:cs="Menlo"/>
+          <w:color w:val="008013"/>
+          <w:kern w:val="0"/>
+          <w:sz w:val="20"/>
+          <w:szCs w:val="20"/>
+          <w14:ligatures w14:val="none"/>
+        </w:rPr>
+        <w:t>% e.g., for "2_191_49685484_3_20220901_110819_generatedERPvals_27-02-2024.csv",</w:t>
+      </w:r>
+    </w:p>
+    <w:p>
+      <w:pPr>
+        <w:spacing w:after="0" w:line="240" w:lineRule="auto"/>
+        <w:rPr>
+          <w:rFonts w:ascii="Menlo" w:eastAsia="Times New Roman" w:hAnsi="Menlo" w:cs="Menlo"/>
+          <w:kern w:val="0"/>
+          <w:sz w:val="20"/>
+          <w:szCs w:val="20"/>
+          <w14:ligatures w14:val="none"/>
+        </w:rPr>
+      </w:pPr>
+      <w:r>
+        <w:rPr>
+          <w:rFonts w:ascii="Menlo" w:eastAsia="Times New Roman" w:hAnsi="Menlo" w:cs="Menlo"/>
+          <w:color w:val="008013"/>
+          <w:kern w:val="0"/>
+          <w:sz w:val="20"/>
+          <w:szCs w:val="20"/>
+          <w14:ligatures w14:val="none"/>
+        </w:rPr>
+        <w:t>% participant name is "2_191_49685484_3_20220901_110819"</w:t>
+      </w:r>
+    </w:p>
+    <w:p>
+      <w:pPr>
+        <w:spacing w:after="0" w:line="240" w:lineRule="auto"/>
+        <w:rPr>
+          <w:rFonts w:ascii="Menlo" w:eastAsia="Times New Roman" w:hAnsi="Menlo" w:cs="Menlo"/>
+          <w:kern w:val="0"/>
+          <w:sz w:val="20"/>
+          <w:szCs w:val="20"/>
+          <w14:ligatures w14:val="none"/>
+        </w:rPr>
+      </w:pPr>
+      <w:r>
+        <w:rPr>
+          <w:rFonts w:ascii="Menlo" w:eastAsia="Times New Roman" w:hAnsi="Menlo" w:cs="Menlo"/>
+          <w:kern w:val="0"/>
+          <w:sz w:val="20"/>
+          <w:szCs w:val="20"/>
+          <w14:ligatures w14:val="none"/>
+        </w:rPr>
+        <w:t xml:space="preserve">FILENAME_DIVIDER = </w:t>
+      </w:r>
+      <w:r>
+        <w:rPr>
+          <w:rFonts w:ascii="Menlo" w:eastAsia="Times New Roman" w:hAnsi="Menlo" w:cs="Menlo"/>
+          <w:color w:val="A709F5"/>
+          <w:kern w:val="0"/>
+          <w:sz w:val="20"/>
+          <w:szCs w:val="20"/>
+          <w14:ligatures w14:val="none"/>
+        </w:rPr>
+        <w:t>"_</w:t>
       </w:r>
       <w:proofErr w:type="spellStart"/>
       <w:r>
         <w:rPr>
-          <w:rFonts w:ascii="Times New Roman" w:hAnsi="Times New Roman" w:cs="Times New Roman"/>
-        </w:rPr>
-        <w:t>master.m</w:t>
+          <w:rFonts w:ascii="Menlo" w:eastAsia="Times New Roman" w:hAnsi="Menlo" w:cs="Menlo"/>
+          <w:color w:val="A709F5"/>
+          <w:kern w:val="0"/>
+          <w:sz w:val="20"/>
+          <w:szCs w:val="20"/>
+          <w14:ligatures w14:val="none"/>
+        </w:rPr>
+        <w:t>generatedERPvals</w:t>
       </w:r>
       <w:proofErr w:type="spellEnd"/>
-      <w:r>
-        <w:rPr>
-          <w:rFonts w:ascii="Times New Roman" w:hAnsi="Times New Roman" w:cs="Times New Roman"/>
-        </w:rPr>
-        <w:t xml:space="preserve"> file</w:t>
-      </w:r>
-      <w:r>
-        <w:rPr>
-          <w:rFonts w:ascii="Times New Roman" w:hAnsi="Times New Roman" w:cs="Times New Roman"/>
-          <w:b/>
-          <w:bCs/>
-        </w:rPr>
-        <w:t>.</w:t>
+      <w:proofErr w:type="gramStart"/>
+      <w:r>
+        <w:rPr>
+          <w:rFonts w:ascii="Menlo" w:eastAsia="Times New Roman" w:hAnsi="Menlo" w:cs="Menlo"/>
+          <w:color w:val="A709F5"/>
+          <w:kern w:val="0"/>
+          <w:sz w:val="20"/>
+          <w:szCs w:val="20"/>
+          <w14:ligatures w14:val="none"/>
+        </w:rPr>
+        <w:t>"</w:t>
+      </w:r>
+      <w:r>
+        <w:rPr>
+          <w:rFonts w:ascii="Menlo" w:eastAsia="Times New Roman" w:hAnsi="Menlo" w:cs="Menlo"/>
+          <w:kern w:val="0"/>
+          <w:sz w:val="20"/>
+          <w:szCs w:val="20"/>
+          <w14:ligatures w14:val="none"/>
+        </w:rPr>
+        <w:t>;</w:t>
+      </w:r>
+      <w:proofErr w:type="gramEnd"/>
+    </w:p>
+    <w:p>
+      <w:pPr>
+        <w:rPr>
+          <w:rFonts w:ascii="Times New Roman" w:hAnsi="Times New Roman" w:cs="Times New Roman"/>
+        </w:rPr>
+      </w:pPr>
+    </w:p>
+    <w:p>
+      <w:pPr>
+        <w:rPr>
+          <w:rFonts w:ascii="Times New Roman" w:hAnsi="Times New Roman" w:cs="Times New Roman"/>
+        </w:rPr>
+      </w:pPr>
+      <w:r>
+        <w:rPr>
+          <w:rFonts w:ascii="Times New Roman" w:hAnsi="Times New Roman" w:cs="Times New Roman"/>
+        </w:rPr>
+        <w:t xml:space="preserve">IGNORE_CONTAINS: </w:t>
+      </w:r>
+      <w:r>
+        <w:rPr>
+          <w:rFonts w:ascii="Times New Roman" w:hAnsi="Times New Roman" w:cs="Times New Roman"/>
+        </w:rPr>
+        <w:t>Put the name of the files that you want to exclude from analysis. Don’t include the .csv extension.</w:t>
+      </w:r>
+      <w:r>
+        <w:rPr>
+          <w:rFonts w:ascii="Times New Roman" w:hAnsi="Times New Roman" w:cs="Times New Roman"/>
+          <w:noProof/>
+        </w:rPr>
+        <w:drawing>
+          <wp:inline distT="0" distB="0" distL="0" distR="0" wp14:anchorId="7AC6BFAC" wp14:editId="2984A3FA">
+            <wp:extent cx="7172754" cy="550984"/>
+            <wp:effectExtent l="0" t="0" r="0" b="0"/>
+            <wp:docPr id="650426252" name="Picture 4"/>
+            <wp:cNvGraphicFramePr>
+              <a:graphicFrameLocks xmlns:a="http://schemas.openxmlformats.org/drawingml/2006/main" noChangeAspect="1"/>
+            </wp:cNvGraphicFramePr>
+            <a:graphic xmlns:a="http://schemas.openxmlformats.org/drawingml/2006/main">
+              <a:graphicData uri="http://schemas.openxmlformats.org/drawingml/2006/picture">
+                <pic:pic xmlns:pic="http://schemas.openxmlformats.org/drawingml/2006/picture">
+                  <pic:nvPicPr>
+                    <pic:cNvPr id="650426252" name="Picture 650426252"/>
+                    <pic:cNvPicPr/>
+                  </pic:nvPicPr>
+                  <pic:blipFill>
+                    <a:blip r:embed="rId12" cstate="print">
+                      <a:extLst>
+                        <a:ext uri="{28A0092B-C50C-407E-A947-70E740481C1C}">
+                          <a14:useLocalDpi xmlns:a14="http://schemas.microsoft.com/office/drawing/2010/main" val="0"/>
+                        </a:ext>
+                      </a:extLst>
+                    </a:blip>
+                    <a:stretch>
+                      <a:fillRect/>
+                    </a:stretch>
+                  </pic:blipFill>
+                  <pic:spPr>
+                    <a:xfrm>
+                      <a:off x="0" y="0"/>
+                      <a:ext cx="7332926" cy="563288"/>
+                    </a:xfrm>
+                    <a:prstGeom prst="rect">
+                      <a:avLst/>
+                    </a:prstGeom>
+                  </pic:spPr>
+                </pic:pic>
+              </a:graphicData>
+            </a:graphic>
+          </wp:inline>
+        </w:drawing>
+      </w:r>
+    </w:p>
+    <w:p>
+      <w:pPr>
+        <w:rPr>
+          <w:rFonts w:ascii="Times New Roman" w:hAnsi="Times New Roman" w:cs="Times New Roman"/>
+        </w:rPr>
+      </w:pPr>
+    </w:p>
+    <w:p>
+      <w:pPr>
+        <w:rPr>
+          <w:rFonts w:ascii="Times New Roman" w:hAnsi="Times New Roman" w:cs="Times New Roman"/>
+          <w:b/>
+          <w:bCs/>
+        </w:rPr>
+      </w:pPr>
+      <w:r>
+        <w:rPr>
+          <w:rFonts w:ascii="Times New Roman" w:hAnsi="Times New Roman" w:cs="Times New Roman"/>
+          <w:b/>
+          <w:bCs/>
+        </w:rPr>
+        <w:t xml:space="preserve">Conditions in file: </w:t>
+      </w:r>
+    </w:p>
+    <w:p>
+      <w:pPr>
+        <w:rPr>
+          <w:rFonts w:ascii="Times New Roman" w:hAnsi="Times New Roman" w:cs="Times New Roman"/>
+        </w:rPr>
+      </w:pPr>
+      <w:r>
+        <w:rPr>
+          <w:rFonts w:ascii="Times New Roman" w:hAnsi="Times New Roman" w:cs="Times New Roman"/>
+        </w:rPr>
+        <w:t xml:space="preserve">CONDITIONS: </w:t>
+      </w:r>
+      <w:r>
+        <w:rPr>
+          <w:rFonts w:ascii="Times New Roman" w:hAnsi="Times New Roman" w:cs="Times New Roman"/>
+        </w:rPr>
+        <w:t>List ALL conditions of your dataset.</w:t>
+      </w:r>
+    </w:p>
+    <w:p>
+      <w:pPr>
+        <w:rPr>
+          <w:rFonts w:ascii="Times New Roman" w:hAnsi="Times New Roman" w:cs="Times New Roman"/>
+        </w:rPr>
+      </w:pPr>
+      <w:r>
+        <w:rPr>
+          <w:rFonts w:ascii="Times New Roman" w:hAnsi="Times New Roman" w:cs="Times New Roman"/>
+        </w:rPr>
+        <w:t>If you only have one condition in your dataset, DON'T put anything into it.</w:t>
+      </w:r>
+    </w:p>
+    <w:p>
+      <w:pPr>
+        <w:rPr>
+          <w:rFonts w:ascii="Times New Roman" w:hAnsi="Times New Roman" w:cs="Times New Roman"/>
+        </w:rPr>
+      </w:pPr>
+      <w:r>
+        <w:rPr>
+          <w:rFonts w:ascii="Times New Roman" w:hAnsi="Times New Roman" w:cs="Times New Roman"/>
+          <w:noProof/>
+        </w:rPr>
+        <w:drawing>
+          <wp:inline distT="0" distB="0" distL="0" distR="0" wp14:anchorId="5B84090B" wp14:editId="7957628F">
+            <wp:extent cx="5943600" cy="739775"/>
+            <wp:effectExtent l="0" t="0" r="0" b="0"/>
+            <wp:docPr id="1548068010" name="Picture 2" descr="A close-up of a computer screen&#10;&#10;Description automatically generated"/>
+            <wp:cNvGraphicFramePr>
+              <a:graphicFrameLocks xmlns:a="http://schemas.openxmlformats.org/drawingml/2006/main" noChangeAspect="1"/>
+            </wp:cNvGraphicFramePr>
+            <a:graphic xmlns:a="http://schemas.openxmlformats.org/drawingml/2006/main">
+              <a:graphicData uri="http://schemas.openxmlformats.org/drawingml/2006/picture">
+                <pic:pic xmlns:pic="http://schemas.openxmlformats.org/drawingml/2006/picture">
+                  <pic:nvPicPr>
+                    <pic:cNvPr id="1548068010" name="Picture 2" descr="A close-up of a computer screen&#10;&#10;Description automatically generated"/>
+                    <pic:cNvPicPr/>
+                  </pic:nvPicPr>
+                  <pic:blipFill>
+                    <a:blip r:embed="rId13">
+                      <a:extLst>
+                        <a:ext uri="{28A0092B-C50C-407E-A947-70E740481C1C}">
+                          <a14:useLocalDpi xmlns:a14="http://schemas.microsoft.com/office/drawing/2010/main" val="0"/>
+                        </a:ext>
+                      </a:extLst>
+                    </a:blip>
+                    <a:stretch>
+                      <a:fillRect/>
+                    </a:stretch>
+                  </pic:blipFill>
+                  <pic:spPr>
+                    <a:xfrm>
+                      <a:off x="0" y="0"/>
+                      <a:ext cx="5943600" cy="739775"/>
+                    </a:xfrm>
+                    <a:prstGeom prst="rect">
+                      <a:avLst/>
+                    </a:prstGeom>
+                  </pic:spPr>
+                </pic:pic>
+              </a:graphicData>
+            </a:graphic>
+          </wp:inline>
+        </w:drawing>
+      </w:r>
+    </w:p>
+    <w:p>
+      <w:pPr>
+        <w:rPr>
+          <w:rFonts w:ascii="Times New Roman" w:hAnsi="Times New Roman" w:cs="Times New Roman"/>
+          <w:b/>
+          <w:bCs/>
+        </w:rPr>
+      </w:pPr>
+      <w:r>
+        <w:rPr>
+          <w:rFonts w:ascii="Times New Roman" w:hAnsi="Times New Roman" w:cs="Times New Roman"/>
+          <w:b/>
+          <w:bCs/>
+        </w:rPr>
+        <w:t xml:space="preserve">Column(s) of interest: </w:t>
+      </w:r>
+    </w:p>
+    <w:p>
+      <w:pPr>
+        <w:rPr>
+          <w:rFonts w:ascii="Times New Roman" w:hAnsi="Times New Roman" w:cs="Times New Roman"/>
+        </w:rPr>
+      </w:pPr>
+      <w:r>
+        <w:rPr>
+          <w:rFonts w:ascii="Times New Roman" w:hAnsi="Times New Roman" w:cs="Times New Roman"/>
+        </w:rPr>
+        <w:t xml:space="preserve">VALUE_COLUMNS: </w:t>
+      </w:r>
+      <w:r>
+        <w:rPr>
+          <w:rFonts w:ascii="Times New Roman" w:hAnsi="Times New Roman" w:cs="Times New Roman"/>
+        </w:rPr>
+        <w:t>S</w:t>
+      </w:r>
+      <w:r>
+        <w:rPr>
+          <w:rFonts w:ascii="Times New Roman" w:hAnsi="Times New Roman" w:cs="Times New Roman"/>
+        </w:rPr>
+        <w:t>pecify columns that you are interested in for data analysis.</w:t>
+      </w:r>
+      <w:r>
+        <w:rPr>
+          <w:rFonts w:ascii="Times New Roman" w:hAnsi="Times New Roman" w:cs="Times New Roman"/>
+          <w:noProof/>
+        </w:rPr>
+        <w:drawing>
+          <wp:inline distT="0" distB="0" distL="0" distR="0" wp14:anchorId="2538DAF3" wp14:editId="2BA92EC5">
+            <wp:extent cx="3422754" cy="619503"/>
+            <wp:effectExtent l="0" t="0" r="0" b="3175"/>
+            <wp:docPr id="2112224449" name="Picture 3" descr="A close-up of a window&#10;&#10;Description automatically generated"/>
+            <wp:cNvGraphicFramePr>
+              <a:graphicFrameLocks xmlns:a="http://schemas.openxmlformats.org/drawingml/2006/main" noChangeAspect="1"/>
+            </wp:cNvGraphicFramePr>
+            <a:graphic xmlns:a="http://schemas.openxmlformats.org/drawingml/2006/main">
+              <a:graphicData uri="http://schemas.openxmlformats.org/drawingml/2006/picture">
+                <pic:pic xmlns:pic="http://schemas.openxmlformats.org/drawingml/2006/picture">
+                  <pic:nvPicPr>
+                    <pic:cNvPr id="2112224449" name="Picture 3" descr="A close-up of a window&#10;&#10;Description automatically generated"/>
+                    <pic:cNvPicPr/>
+                  </pic:nvPicPr>
+                  <pic:blipFill>
+                    <a:blip r:embed="rId14" cstate="print">
+                      <a:extLst>
+                        <a:ext uri="{28A0092B-C50C-407E-A947-70E740481C1C}">
+                          <a14:useLocalDpi xmlns:a14="http://schemas.microsoft.com/office/drawing/2010/main" val="0"/>
+                        </a:ext>
+                      </a:extLst>
+                    </a:blip>
+                    <a:stretch>
+                      <a:fillRect/>
+                    </a:stretch>
+                  </pic:blipFill>
+                  <pic:spPr>
+                    <a:xfrm>
+                      <a:off x="0" y="0"/>
+                      <a:ext cx="3462630" cy="626720"/>
+                    </a:xfrm>
+                    <a:prstGeom prst="rect">
+                      <a:avLst/>
+                    </a:prstGeom>
+                  </pic:spPr>
+                </pic:pic>
+              </a:graphicData>
+            </a:graphic>
+          </wp:inline>
+        </w:drawing>
+      </w:r>
+    </w:p>
+    <w:p>
+      <w:pPr>
+        <w:rPr>
+          <w:rFonts w:ascii="Times New Roman" w:hAnsi="Times New Roman" w:cs="Times New Roman"/>
+          <w:b/>
+          <w:bCs/>
+        </w:rPr>
+      </w:pPr>
+      <w:r>
+        <w:rPr>
+          <w:rFonts w:ascii="Times New Roman" w:hAnsi="Times New Roman" w:cs="Times New Roman"/>
+          <w:b/>
+          <w:bCs/>
+        </w:rPr>
+        <w:t xml:space="preserve">Parameters for </w:t>
+      </w:r>
+      <w:r>
+        <w:rPr>
+          <w:rFonts w:ascii="Times New Roman" w:hAnsi="Times New Roman" w:cs="Times New Roman"/>
+          <w:b/>
+          <w:bCs/>
+        </w:rPr>
+        <w:t>bootstrapping</w:t>
+      </w:r>
+      <w:r>
+        <w:rPr>
+          <w:rFonts w:ascii="Times New Roman" w:hAnsi="Times New Roman" w:cs="Times New Roman"/>
+          <w:b/>
+          <w:bCs/>
+        </w:rPr>
+        <w:t xml:space="preserve">: </w:t>
+      </w:r>
+    </w:p>
+    <w:p>
+      <w:pPr>
+        <w:rPr>
+          <w:rFonts w:ascii="Times New Roman" w:hAnsi="Times New Roman" w:cs="Times New Roman"/>
+        </w:rPr>
+      </w:pPr>
+      <w:r>
+        <w:rPr>
+          <w:rFonts w:ascii="Times New Roman" w:hAnsi="Times New Roman" w:cs="Times New Roman"/>
+        </w:rPr>
+        <w:t>Set the number of iterations you want for data analysis.</w:t>
+      </w:r>
+    </w:p>
+    <w:p>
+      <w:pPr>
+        <w:rPr>
+          <w:rFonts w:ascii="Times New Roman" w:hAnsi="Times New Roman" w:cs="Times New Roman"/>
+        </w:rPr>
+      </w:pPr>
+      <w:r>
+        <w:rPr>
+          <w:rFonts w:ascii="Times New Roman" w:hAnsi="Times New Roman" w:cs="Times New Roman"/>
+        </w:rPr>
+        <w:t xml:space="preserve">NUM_ITERATIONS = </w:t>
+      </w:r>
+      <w:r>
+        <w:rPr>
+          <w:rFonts w:ascii="Times New Roman" w:hAnsi="Times New Roman" w:cs="Times New Roman"/>
+        </w:rPr>
+        <w:t>1000</w:t>
+      </w:r>
+      <w:r>
+        <w:rPr>
+          <w:rFonts w:ascii="Times New Roman" w:hAnsi="Times New Roman" w:cs="Times New Roman"/>
+        </w:rPr>
+        <w:t xml:space="preserve">; </w:t>
+      </w:r>
+      <w:r>
+        <w:rPr>
+          <w:rFonts w:ascii="Times New Roman" w:hAnsi="Times New Roman" w:cs="Times New Roman"/>
+          <w:noProof/>
+        </w:rPr>
+        <w:drawing>
+          <wp:inline distT="0" distB="0" distL="0" distR="0" wp14:anchorId="63242044" wp14:editId="6913275B">
+            <wp:extent cx="4220308" cy="674869"/>
+            <wp:effectExtent l="0" t="0" r="0" b="0"/>
+            <wp:docPr id="488199622" name="Picture 1" descr="A close-up of a white background&#10;&#10;Description automatically generated"/>
+            <wp:cNvGraphicFramePr>
+              <a:graphicFrameLocks xmlns:a="http://schemas.openxmlformats.org/drawingml/2006/main" noChangeAspect="1"/>
+            </wp:cNvGraphicFramePr>
+            <a:graphic xmlns:a="http://schemas.openxmlformats.org/drawingml/2006/main">
+              <a:graphicData uri="http://schemas.openxmlformats.org/drawingml/2006/picture">
+                <pic:pic xmlns:pic="http://schemas.openxmlformats.org/drawingml/2006/picture">
+                  <pic:nvPicPr>
+                    <pic:cNvPr id="488199622" name="Picture 1" descr="A close-up of a white background&#10;&#10;Description automatically generated"/>
+                    <pic:cNvPicPr/>
+                  </pic:nvPicPr>
+                  <pic:blipFill>
+                    <a:blip r:embed="rId15">
+                      <a:extLst>
+                        <a:ext uri="{28A0092B-C50C-407E-A947-70E740481C1C}">
+                          <a14:useLocalDpi xmlns:a14="http://schemas.microsoft.com/office/drawing/2010/main" val="0"/>
+                        </a:ext>
+                      </a:extLst>
+                    </a:blip>
+                    <a:stretch>
+                      <a:fillRect/>
+                    </a:stretch>
+                  </pic:blipFill>
+                  <pic:spPr>
+                    <a:xfrm>
+                      <a:off x="0" y="0"/>
+                      <a:ext cx="4251230" cy="679814"/>
+                    </a:xfrm>
+                    <a:prstGeom prst="rect">
+                      <a:avLst/>
+                    </a:prstGeom>
+                  </pic:spPr>
+                </pic:pic>
+              </a:graphicData>
+            </a:graphic>
+          </wp:inline>
+        </w:drawing>
+      </w:r>
+    </w:p>
+    <w:p>
+      <w:pPr>
+        <w:rPr>
+          <w:rFonts w:ascii="Times New Roman" w:hAnsi="Times New Roman" w:cs="Times New Roman"/>
+          <w:b/>
+          <w:bCs/>
+        </w:rPr>
+      </w:pPr>
+      <w:r>
+        <w:rPr>
+          <w:rFonts w:ascii="Times New Roman" w:hAnsi="Times New Roman" w:cs="Times New Roman"/>
+          <w:b/>
+          <w:bCs/>
+        </w:rPr>
+        <w:t>Parameters for reliability estimates</w:t>
+      </w:r>
+      <w:r>
+        <w:rPr>
+          <w:rFonts w:ascii="Times New Roman" w:hAnsi="Times New Roman" w:cs="Times New Roman"/>
+          <w:b/>
+          <w:bCs/>
+        </w:rPr>
+        <w:t xml:space="preserve">: </w:t>
+      </w:r>
+    </w:p>
+    <w:p>
+      <w:pPr>
+        <w:rPr>
+          <w:rFonts w:ascii="Times New Roman" w:hAnsi="Times New Roman" w:cs="Times New Roman"/>
+        </w:rPr>
+      </w:pPr>
+      <w:r>
+        <w:rPr>
+          <w:rFonts w:ascii="Times New Roman" w:hAnsi="Times New Roman" w:cs="Times New Roman"/>
+        </w:rPr>
+        <w:t>N</w:t>
+      </w:r>
+      <w:r>
+        <w:rPr>
+          <w:rFonts w:ascii="Times New Roman" w:hAnsi="Times New Roman" w:cs="Times New Roman"/>
+        </w:rPr>
+        <w:t>_FROM = 10; * Start of bootstrap trials.</w:t>
+      </w:r>
+    </w:p>
+    <w:p>
+      <w:pPr>
+        <w:rPr>
+          <w:rFonts w:ascii="Times New Roman" w:hAnsi="Times New Roman" w:cs="Times New Roman"/>
+        </w:rPr>
+      </w:pPr>
+      <w:r>
+        <w:rPr>
+          <w:rFonts w:ascii="Times New Roman" w:hAnsi="Times New Roman" w:cs="Times New Roman"/>
+        </w:rPr>
+        <w:lastRenderedPageBreak/>
+        <w:t>N_TO = 100; * End of bootstrap trials.</w:t>
+      </w:r>
+    </w:p>
+    <w:p>
+      <w:pPr>
+        <w:rPr>
+          <w:rFonts w:ascii="Times New Roman" w:hAnsi="Times New Roman" w:cs="Times New Roman"/>
+        </w:rPr>
+      </w:pPr>
+      <w:r>
+        <w:rPr>
+          <w:rFonts w:ascii="Times New Roman" w:hAnsi="Times New Roman" w:cs="Times New Roman"/>
+        </w:rPr>
+        <w:t xml:space="preserve">N_BY = </w:t>
+      </w:r>
+      <w:r>
+        <w:rPr>
+          <w:rFonts w:ascii="Times New Roman" w:hAnsi="Times New Roman" w:cs="Times New Roman"/>
+        </w:rPr>
+        <w:t>10</w:t>
+      </w:r>
+      <w:r>
+        <w:rPr>
+          <w:rFonts w:ascii="Times New Roman" w:hAnsi="Times New Roman" w:cs="Times New Roman"/>
+        </w:rPr>
+        <w:t>; * Increments of bootstrapping.</w:t>
+      </w:r>
+      <w:r>
+        <w:rPr>
+          <w:rFonts w:ascii="Times New Roman" w:hAnsi="Times New Roman" w:cs="Times New Roman"/>
+        </w:rPr>
+        <w:t xml:space="preserve"> </w:t>
+      </w:r>
+    </w:p>
+    <w:p>
+      <w:pPr>
+        <w:rPr>
+          <w:rFonts w:ascii="Times New Roman" w:hAnsi="Times New Roman" w:cs="Times New Roman"/>
+        </w:rPr>
+      </w:pPr>
+      <w:r>
+        <w:rPr>
+          <w:rFonts w:ascii="Times New Roman" w:hAnsi="Times New Roman" w:cs="Times New Roman"/>
+        </w:rPr>
+        <w:t>In</w:t>
+      </w:r>
+      <w:r>
+        <w:rPr>
+          <w:rFonts w:ascii="Times New Roman" w:hAnsi="Times New Roman" w:cs="Times New Roman"/>
+        </w:rPr>
+        <w:t xml:space="preserve"> this example, reliability and effect size will be calculated at intervals of 10, </w:t>
+      </w:r>
+      <w:r>
+        <w:rPr>
+          <w:rFonts w:ascii="Times New Roman" w:hAnsi="Times New Roman" w:cs="Times New Roman"/>
+        </w:rPr>
+        <w:t>20</w:t>
+      </w:r>
+      <w:r>
+        <w:rPr>
+          <w:rFonts w:ascii="Times New Roman" w:hAnsi="Times New Roman" w:cs="Times New Roman"/>
+        </w:rPr>
+        <w:t xml:space="preserve">, </w:t>
+      </w:r>
+      <w:r>
+        <w:rPr>
+          <w:rFonts w:ascii="Times New Roman" w:hAnsi="Times New Roman" w:cs="Times New Roman"/>
+        </w:rPr>
+        <w:t>3</w:t>
+      </w:r>
+      <w:r>
+        <w:rPr>
+          <w:rFonts w:ascii="Times New Roman" w:hAnsi="Times New Roman" w:cs="Times New Roman"/>
+        </w:rPr>
+        <w:t>0, ... up to 100 trials.</w:t>
+      </w:r>
+    </w:p>
+    <w:p>
+      <w:pPr>
+        <w:rPr>
+          <w:rFonts w:ascii="Times New Roman" w:hAnsi="Times New Roman" w:cs="Times New Roman"/>
+        </w:rPr>
+      </w:pPr>
+      <w:r>
+        <w:rPr>
+          <w:rFonts w:ascii="Times New Roman" w:hAnsi="Times New Roman" w:cs="Times New Roman"/>
+          <w:noProof/>
+        </w:rPr>
+        <w:drawing>
+          <wp:inline distT="0" distB="0" distL="0" distR="0" wp14:anchorId="2B03CE80" wp14:editId="2D57A6EA">
+            <wp:extent cx="4220308" cy="994117"/>
+            <wp:effectExtent l="0" t="0" r="0" b="0"/>
+            <wp:docPr id="963270498" name="Picture 2" descr="A close-up of a white background&#10;&#10;Description automatically generated"/>
+            <wp:cNvGraphicFramePr>
+              <a:graphicFrameLocks xmlns:a="http://schemas.openxmlformats.org/drawingml/2006/main" noChangeAspect="1"/>
+            </wp:cNvGraphicFramePr>
+            <a:graphic xmlns:a="http://schemas.openxmlformats.org/drawingml/2006/main">
+              <a:graphicData uri="http://schemas.openxmlformats.org/drawingml/2006/picture">
+                <pic:pic xmlns:pic="http://schemas.openxmlformats.org/drawingml/2006/picture">
+                  <pic:nvPicPr>
+                    <pic:cNvPr id="963270498" name="Picture 2" descr="A close-up of a white background&#10;&#10;Description automatically generated"/>
+                    <pic:cNvPicPr/>
+                  </pic:nvPicPr>
+                  <pic:blipFill>
+                    <a:blip r:embed="rId16">
+                      <a:extLst>
+                        <a:ext uri="{28A0092B-C50C-407E-A947-70E740481C1C}">
+                          <a14:useLocalDpi xmlns:a14="http://schemas.microsoft.com/office/drawing/2010/main" val="0"/>
+                        </a:ext>
+                      </a:extLst>
+                    </a:blip>
+                    <a:stretch>
+                      <a:fillRect/>
+                    </a:stretch>
+                  </pic:blipFill>
+                  <pic:spPr>
+                    <a:xfrm>
+                      <a:off x="0" y="0"/>
+                      <a:ext cx="4235571" cy="997712"/>
+                    </a:xfrm>
+                    <a:prstGeom prst="rect">
+                      <a:avLst/>
+                    </a:prstGeom>
+                  </pic:spPr>
+                </pic:pic>
+              </a:graphicData>
+            </a:graphic>
+          </wp:inline>
+        </w:drawing>
+      </w:r>
+    </w:p>
+    <w:p>
+      <w:pPr>
+        <w:rPr>
+          <w:rFonts w:ascii="Times New Roman" w:hAnsi="Times New Roman" w:cs="Times New Roman"/>
+          <w:b/>
+          <w:bCs/>
+        </w:rPr>
+      </w:pPr>
+      <w:r>
+        <w:rPr>
+          <w:rFonts w:ascii="Times New Roman" w:hAnsi="Times New Roman" w:cs="Times New Roman"/>
+          <w:b/>
+          <w:bCs/>
+        </w:rPr>
+        <w:t xml:space="preserve">Other Parameters: </w:t>
+      </w:r>
+    </w:p>
+    <w:p>
+      <w:pPr>
+        <w:rPr>
+          <w:rFonts w:ascii="Times New Roman" w:hAnsi="Times New Roman" w:cs="Times New Roman"/>
+        </w:rPr>
+      </w:pPr>
+      <w:r>
+        <w:rPr>
+          <w:rFonts w:ascii="Times New Roman" w:hAnsi="Times New Roman" w:cs="Times New Roman"/>
+        </w:rPr>
+        <w:t>Other parameters</w:t>
+      </w:r>
+      <w:r>
+        <w:rPr>
+          <w:rFonts w:ascii="Times New Roman" w:hAnsi="Times New Roman" w:cs="Times New Roman"/>
+        </w:rPr>
+        <w:t xml:space="preserve">, </w:t>
+      </w:r>
+      <w:r>
+        <w:rPr>
+          <w:rFonts w:ascii="Times New Roman" w:hAnsi="Times New Roman" w:cs="Times New Roman"/>
+        </w:rPr>
+        <w:t>including color for graph plotting and the number of CPUs</w:t>
+      </w:r>
+      <w:r>
+        <w:rPr>
+          <w:rFonts w:ascii="Times New Roman" w:hAnsi="Times New Roman" w:cs="Times New Roman"/>
+        </w:rPr>
+        <w:t>, have</w:t>
+      </w:r>
+      <w:r>
+        <w:rPr>
+          <w:rFonts w:ascii="Times New Roman" w:hAnsi="Times New Roman" w:cs="Times New Roman"/>
+        </w:rPr>
+        <w:t xml:space="preserve"> also been set in the script (no </w:t>
+      </w:r>
+      <w:r>
+        <w:rPr>
+          <w:rFonts w:ascii="Times New Roman" w:hAnsi="Times New Roman" w:cs="Times New Roman"/>
+        </w:rPr>
+        <w:t>need</w:t>
+      </w:r>
+      <w:r>
+        <w:rPr>
+          <w:rFonts w:ascii="Times New Roman" w:hAnsi="Times New Roman" w:cs="Times New Roman"/>
+        </w:rPr>
+        <w:t xml:space="preserve"> to modify). </w:t>
+      </w:r>
+    </w:p>
+    <w:p>
+      <w:pPr>
+        <w:rPr>
+          <w:rFonts w:ascii="Times New Roman" w:hAnsi="Times New Roman" w:cs="Times New Roman"/>
+          <w:b/>
+          <w:bCs/>
+        </w:rPr>
+      </w:pPr>
+      <w:r>
+        <w:rPr>
+          <w:rFonts w:ascii="Times New Roman" w:hAnsi="Times New Roman" w:cs="Times New Roman"/>
+          <w:b/>
+          <w:bCs/>
+          <w:noProof/>
+        </w:rPr>
+        <w:drawing>
+          <wp:inline distT="0" distB="0" distL="0" distR="0" wp14:anchorId="38884EEE" wp14:editId="3B043670">
+            <wp:extent cx="4736123" cy="2451551"/>
+            <wp:effectExtent l="0" t="0" r="1270" b="0"/>
+            <wp:docPr id="1090864547" name="Picture 3" descr="A screenshot of a computer code&#10;&#10;Description automatically generated"/>
+            <wp:cNvGraphicFramePr>
+              <a:graphicFrameLocks xmlns:a="http://schemas.openxmlformats.org/drawingml/2006/main" noChangeAspect="1"/>
+            </wp:cNvGraphicFramePr>
+            <a:graphic xmlns:a="http://schemas.openxmlformats.org/drawingml/2006/main">
+              <a:graphicData uri="http://schemas.openxmlformats.org/drawingml/2006/picture">
+                <pic:pic xmlns:pic="http://schemas.openxmlformats.org/drawingml/2006/picture">
+                  <pic:nvPicPr>
+                    <pic:cNvPr id="1090864547" name="Picture 3" descr="A screenshot of a computer code&#10;&#10;Description automatically generated"/>
+                    <pic:cNvPicPr/>
+                  </pic:nvPicPr>
+                  <pic:blipFill>
+                    <a:blip r:embed="rId17" cstate="print">
+                      <a:extLst>
+                        <a:ext uri="{28A0092B-C50C-407E-A947-70E740481C1C}">
+                          <a14:useLocalDpi xmlns:a14="http://schemas.microsoft.com/office/drawing/2010/main" val="0"/>
+                        </a:ext>
+                      </a:extLst>
+                    </a:blip>
+                    <a:stretch>
+                      <a:fillRect/>
+                    </a:stretch>
+                  </pic:blipFill>
+                  <pic:spPr>
+                    <a:xfrm>
+                      <a:off x="0" y="0"/>
+                      <a:ext cx="4747655" cy="2457520"/>
+                    </a:xfrm>
+                    <a:prstGeom prst="rect">
+                      <a:avLst/>
+                    </a:prstGeom>
+                  </pic:spPr>
+                </pic:pic>
+              </a:graphicData>
+            </a:graphic>
+          </wp:inline>
+        </w:drawing>
+      </w:r>
+    </w:p>
+    <w:p>
+      <w:pPr>
+        <w:rPr>
+          <w:rFonts w:ascii="Times New Roman" w:hAnsi="Times New Roman" w:cs="Times New Roman"/>
+          <w:b/>
+          <w:bCs/>
+        </w:rPr>
+      </w:pPr>
+    </w:p>
+    <w:p>
+      <w:pPr>
+        <w:rPr>
+          <w:rFonts w:ascii="Times New Roman" w:hAnsi="Times New Roman" w:cs="Times New Roman"/>
+        </w:rPr>
+      </w:pPr>
+      <w:r>
+        <w:rPr>
+          <w:rFonts w:ascii="Times New Roman" w:hAnsi="Times New Roman" w:cs="Times New Roman"/>
+        </w:rPr>
+        <w:t xml:space="preserve">After updating all the information, click </w:t>
+      </w:r>
+      <w:r>
+        <w:rPr>
+          <w:rFonts w:ascii="Times New Roman" w:hAnsi="Times New Roman" w:cs="Times New Roman"/>
+          <w:b/>
+          <w:bCs/>
+        </w:rPr>
+        <w:t>'Run'</w:t>
+      </w:r>
+      <w:r>
+        <w:rPr>
+          <w:rFonts w:ascii="Times New Roman" w:hAnsi="Times New Roman" w:cs="Times New Roman"/>
+        </w:rPr>
+        <w:t xml:space="preserve"> in MATLAB.</w:t>
+      </w:r>
+    </w:p>
+    <w:p>
+      <w:pPr>
+        <w:rPr>
+          <w:rFonts w:ascii="Times New Roman" w:hAnsi="Times New Roman" w:cs="Times New Roman"/>
+        </w:rPr>
+      </w:pPr>
+      <w:r>
+        <w:rPr>
+          <w:rFonts w:ascii="Times New Roman" w:hAnsi="Times New Roman" w:cs="Times New Roman"/>
+        </w:rPr>
+        <w:lastRenderedPageBreak/>
+        <w:t xml:space="preserve">In the command window, you will see the progress of reliability, effect size and SME computation. </w:t>
+      </w:r>
+      <w:r>
+        <w:rPr>
+          <w:rFonts w:ascii="Times New Roman" w:hAnsi="Times New Roman" w:cs="Times New Roman"/>
+          <w:noProof/>
+        </w:rPr>
+        <w:drawing>
+          <wp:inline distT="0" distB="0" distL="0" distR="0" wp14:anchorId="1A9B91EE" wp14:editId="651099FD">
+            <wp:extent cx="5943600" cy="1984375"/>
+            <wp:effectExtent l="0" t="0" r="0" b="0"/>
+            <wp:docPr id="1359360571" name="Picture 4" descr="A screenshot of a computer program&#10;&#10;Description automatically generated"/>
+            <wp:cNvGraphicFramePr>
+              <a:graphicFrameLocks xmlns:a="http://schemas.openxmlformats.org/drawingml/2006/main" noChangeAspect="1"/>
+            </wp:cNvGraphicFramePr>
+            <a:graphic xmlns:a="http://schemas.openxmlformats.org/drawingml/2006/main">
+              <a:graphicData uri="http://schemas.openxmlformats.org/drawingml/2006/picture">
+                <pic:pic xmlns:pic="http://schemas.openxmlformats.org/drawingml/2006/picture">
+                  <pic:nvPicPr>
+                    <pic:cNvPr id="1359360571" name="Picture 4" descr="A screenshot of a computer program&#10;&#10;Description automatically generated"/>
+                    <pic:cNvPicPr/>
+                  </pic:nvPicPr>
+                  <pic:blipFill>
+                    <a:blip r:embed="rId18" cstate="print">
+                      <a:extLst>
+                        <a:ext uri="{28A0092B-C50C-407E-A947-70E740481C1C}">
+                          <a14:useLocalDpi xmlns:a14="http://schemas.microsoft.com/office/drawing/2010/main" val="0"/>
+                        </a:ext>
+                      </a:extLst>
+                    </a:blip>
+                    <a:stretch>
+                      <a:fillRect/>
+                    </a:stretch>
+                  </pic:blipFill>
+                  <pic:spPr>
+                    <a:xfrm>
+                      <a:off x="0" y="0"/>
+                      <a:ext cx="5943600" cy="1984375"/>
+                    </a:xfrm>
+                    <a:prstGeom prst="rect">
+                      <a:avLst/>
+                    </a:prstGeom>
+                  </pic:spPr>
+                </pic:pic>
+              </a:graphicData>
+            </a:graphic>
+          </wp:inline>
+        </w:drawing>
       </w:r>
     </w:p>
     <w:p>
@@ -2091,7 +2743,7 @@
                     <pic:cNvPicPr/>
                   </pic:nvPicPr>
                   <pic:blipFill>
-                    <a:blip r:embed="rId11">
+                    <a:blip r:embed="rId19">
                       <a:extLst>
                         <a:ext uri="{28A0092B-C50C-407E-A947-70E740481C1C}">
                           <a14:useLocalDpi xmlns:a14="http://schemas.microsoft.com/office/drawing/2010/main" val="0"/>
@@ -2129,129 +2781,129 @@
         <w:rPr>
           <w:rFonts w:ascii="Times New Roman" w:hAnsi="Times New Roman" w:cs="Times New Roman"/>
         </w:rPr>
+        <w:t xml:space="preserve">Figure </w:t>
+      </w:r>
+      <w:r>
+        <w:rPr>
+          <w:rFonts w:ascii="Times New Roman" w:hAnsi="Times New Roman" w:cs="Times New Roman"/>
+        </w:rPr>
+        <w:t>6</w:t>
+      </w:r>
+      <w:r>
+        <w:rPr>
+          <w:rFonts w:ascii="Times New Roman" w:hAnsi="Times New Roman" w:cs="Times New Roman"/>
+        </w:rPr>
+        <w:t>: Sample Output Folder Layout</w:t>
+      </w:r>
+    </w:p>
+    <w:p>
+      <w:pPr>
+        <w:rPr>
+          <w:rFonts w:ascii="Times New Roman" w:hAnsi="Times New Roman" w:cs="Times New Roman"/>
+        </w:rPr>
+      </w:pPr>
+      <w:r>
+        <w:rPr>
+          <w:rFonts w:ascii="Times New Roman" w:hAnsi="Times New Roman" w:cs="Times New Roman"/>
+        </w:rPr>
+        <w:t xml:space="preserve">Each folder contains: </w:t>
+      </w:r>
+    </w:p>
+    <w:p>
+      <w:pPr>
+        <w:rPr>
+          <w:rFonts w:ascii="Times New Roman" w:hAnsi="Times New Roman" w:cs="Times New Roman"/>
+        </w:rPr>
+      </w:pPr>
+      <w:r>
+        <w:rPr>
+          <w:rFonts w:ascii="Times New Roman" w:hAnsi="Times New Roman" w:cs="Times New Roman"/>
+        </w:rPr>
+        <w:t>Effect size (overall and trial level).</w:t>
+      </w:r>
+    </w:p>
+    <w:p>
+      <w:pPr>
+        <w:rPr>
+          <w:rFonts w:ascii="Times New Roman" w:hAnsi="Times New Roman" w:cs="Times New Roman"/>
+        </w:rPr>
+      </w:pPr>
+      <w:r>
+        <w:rPr>
+          <w:rFonts w:ascii="Times New Roman" w:hAnsi="Times New Roman" w:cs="Times New Roman"/>
+        </w:rPr>
+        <w:t>Summary of effect size (overall and trial level).</w:t>
+      </w:r>
+    </w:p>
+    <w:p>
+      <w:pPr>
+        <w:rPr>
+          <w:rFonts w:ascii="Times New Roman" w:hAnsi="Times New Roman" w:cs="Times New Roman"/>
+        </w:rPr>
+      </w:pPr>
+      <w:r>
+        <w:rPr>
+          <w:rFonts w:ascii="Times New Roman" w:hAnsi="Times New Roman" w:cs="Times New Roman"/>
+        </w:rPr>
+        <w:t>Reliability (overall and trial level).</w:t>
+      </w:r>
+    </w:p>
+    <w:p>
+      <w:pPr>
+        <w:rPr>
+          <w:rFonts w:ascii="Times New Roman" w:hAnsi="Times New Roman" w:cs="Times New Roman"/>
+        </w:rPr>
+      </w:pPr>
+      <w:r>
+        <w:rPr>
+          <w:rFonts w:ascii="Times New Roman" w:hAnsi="Times New Roman" w:cs="Times New Roman"/>
+        </w:rPr>
+        <w:t>Summary of reliability (overall and trial level).</w:t>
+      </w:r>
+    </w:p>
+    <w:p>
+      <w:pPr>
+        <w:rPr>
+          <w:rFonts w:ascii="Times New Roman" w:hAnsi="Times New Roman" w:cs="Times New Roman"/>
+        </w:rPr>
+      </w:pPr>
+      <w:r>
+        <w:rPr>
+          <w:rFonts w:ascii="Times New Roman" w:hAnsi="Times New Roman" w:cs="Times New Roman"/>
+        </w:rPr>
+        <w:t>Graphs of trial-level reliability and effect size.</w:t>
+      </w:r>
+    </w:p>
+    <w:p>
+      <w:pPr>
+        <w:rPr>
+          <w:rFonts w:ascii="Times New Roman" w:hAnsi="Times New Roman" w:cs="Times New Roman"/>
+        </w:rPr>
+      </w:pPr>
+      <w:r>
+        <w:rPr>
+          <w:rFonts w:ascii="Times New Roman" w:hAnsi="Times New Roman" w:cs="Times New Roman"/>
+        </w:rPr>
+        <w:t>SME per participant.</w:t>
+      </w:r>
+    </w:p>
+    <w:p>
+      <w:pPr>
+        <w:jc w:val="center"/>
+        <w:rPr>
+          <w:rFonts w:ascii="Times New Roman" w:hAnsi="Times New Roman" w:cs="Times New Roman"/>
+          <w:b/>
+          <w:bCs/>
+        </w:rPr>
+      </w:pPr>
+      <w:r>
+        <w:rPr>
+          <w:rFonts w:ascii="Times New Roman" w:hAnsi="Times New Roman" w:cs="Times New Roman"/>
+          <w:b/>
+          <w:bCs/>
+          <w:noProof/>
+        </w:rPr>
         <w:lastRenderedPageBreak/>
-        <w:t xml:space="preserve">Figure </w:t>
-      </w:r>
-      <w:r>
-        <w:rPr>
-          <w:rFonts w:ascii="Times New Roman" w:hAnsi="Times New Roman" w:cs="Times New Roman"/>
-        </w:rPr>
-        <w:t>6</w:t>
-      </w:r>
-      <w:r>
-        <w:rPr>
-          <w:rFonts w:ascii="Times New Roman" w:hAnsi="Times New Roman" w:cs="Times New Roman"/>
-        </w:rPr>
-        <w:t>: Sample Output Folder Layout</w:t>
-      </w:r>
-    </w:p>
-    <w:p>
-      <w:pPr>
-        <w:rPr>
-          <w:rFonts w:ascii="Times New Roman" w:hAnsi="Times New Roman" w:cs="Times New Roman"/>
-        </w:rPr>
-      </w:pPr>
-      <w:r>
-        <w:rPr>
-          <w:rFonts w:ascii="Times New Roman" w:hAnsi="Times New Roman" w:cs="Times New Roman"/>
-        </w:rPr>
-        <w:t xml:space="preserve">Each folder contains: </w:t>
-      </w:r>
-    </w:p>
-    <w:p>
-      <w:pPr>
-        <w:rPr>
-          <w:rFonts w:ascii="Times New Roman" w:hAnsi="Times New Roman" w:cs="Times New Roman"/>
-        </w:rPr>
-      </w:pPr>
-      <w:r>
-        <w:rPr>
-          <w:rFonts w:ascii="Times New Roman" w:hAnsi="Times New Roman" w:cs="Times New Roman"/>
-        </w:rPr>
-        <w:t>Effect size (overall and trial level).</w:t>
-      </w:r>
-    </w:p>
-    <w:p>
-      <w:pPr>
-        <w:rPr>
-          <w:rFonts w:ascii="Times New Roman" w:hAnsi="Times New Roman" w:cs="Times New Roman"/>
-        </w:rPr>
-      </w:pPr>
-      <w:r>
-        <w:rPr>
-          <w:rFonts w:ascii="Times New Roman" w:hAnsi="Times New Roman" w:cs="Times New Roman"/>
-        </w:rPr>
-        <w:t>Summary of effect size (overall and trial level).</w:t>
-      </w:r>
-    </w:p>
-    <w:p>
-      <w:pPr>
-        <w:rPr>
-          <w:rFonts w:ascii="Times New Roman" w:hAnsi="Times New Roman" w:cs="Times New Roman"/>
-        </w:rPr>
-      </w:pPr>
-      <w:r>
-        <w:rPr>
-          <w:rFonts w:ascii="Times New Roman" w:hAnsi="Times New Roman" w:cs="Times New Roman"/>
-        </w:rPr>
-        <w:t>Reliability (overall and trial level).</w:t>
-      </w:r>
-    </w:p>
-    <w:p>
-      <w:pPr>
-        <w:rPr>
-          <w:rFonts w:ascii="Times New Roman" w:hAnsi="Times New Roman" w:cs="Times New Roman"/>
-        </w:rPr>
-      </w:pPr>
-      <w:r>
-        <w:rPr>
-          <w:rFonts w:ascii="Times New Roman" w:hAnsi="Times New Roman" w:cs="Times New Roman"/>
-        </w:rPr>
-        <w:t>Summary of reliability (overall and trial level).</w:t>
-      </w:r>
-    </w:p>
-    <w:p>
-      <w:pPr>
-        <w:rPr>
-          <w:rFonts w:ascii="Times New Roman" w:hAnsi="Times New Roman" w:cs="Times New Roman"/>
-        </w:rPr>
-      </w:pPr>
-      <w:r>
-        <w:rPr>
-          <w:rFonts w:ascii="Times New Roman" w:hAnsi="Times New Roman" w:cs="Times New Roman"/>
-        </w:rPr>
-        <w:t>Graphs of trial-level reliability and effect size.</w:t>
-      </w:r>
-    </w:p>
-    <w:p>
-      <w:pPr>
-        <w:rPr>
-          <w:rFonts w:ascii="Times New Roman" w:hAnsi="Times New Roman" w:cs="Times New Roman"/>
-        </w:rPr>
-      </w:pPr>
-      <w:r>
-        <w:rPr>
-          <w:rFonts w:ascii="Times New Roman" w:hAnsi="Times New Roman" w:cs="Times New Roman"/>
-        </w:rPr>
-        <w:t>SME per participant.</w:t>
-      </w:r>
-    </w:p>
-    <w:p>
-      <w:pPr>
-        <w:jc w:val="center"/>
-        <w:rPr>
-          <w:rFonts w:ascii="Times New Roman" w:hAnsi="Times New Roman" w:cs="Times New Roman"/>
-          <w:b/>
-          <w:bCs/>
-        </w:rPr>
-      </w:pPr>
-      <w:r>
-        <w:rPr>
-          <w:rFonts w:ascii="Times New Roman" w:hAnsi="Times New Roman" w:cs="Times New Roman"/>
-          <w:b/>
-          <w:bCs/>
-          <w:noProof/>
-        </w:rPr>
         <w:drawing>
           <wp:inline distT="0" distB="0" distL="0" distR="0" wp14:anchorId="3C10E31D" wp14:editId="6EE5AD1E">
             <wp:extent cx="3708400" cy="2997200"/>
@@ -2268,7 +2920,7 @@
                     <pic:cNvPicPr/>
                   </pic:nvPicPr>
                   <pic:blipFill>
-                    <a:blip r:embed="rId12">
+                    <a:blip r:embed="rId20">
                       <a:extLst>
                         <a:ext uri="{28A0092B-C50C-407E-A947-70E740481C1C}">
                           <a14:useLocalDpi xmlns:a14="http://schemas.microsoft.com/office/drawing/2010/main" val="0"/>
@@ -2354,19 +3006,11 @@
       <w:r>
         <w:fldChar w:fldCharType="separate"/>
       </w:r>
-      <w:proofErr w:type="spellStart"/>
-      <w:r>
-        <w:rPr>
-          <w:rFonts w:ascii="Times New Roman" w:hAnsi="Times New Roman" w:cs="Times New Roman"/>
-        </w:rPr>
-        <w:t>Gabard-Durnam</w:t>
-      </w:r>
-      <w:proofErr w:type="spellEnd"/>
-      <w:r>
-        <w:rPr>
-          <w:rFonts w:ascii="Times New Roman" w:hAnsi="Times New Roman" w:cs="Times New Roman"/>
-        </w:rPr>
-        <w:t xml:space="preserve">, L. J., Mendez Leal, A. S., Wilkinson, C. L., &amp; Levin, A. R. (2018). The Harvard Automated Processing Pipeline for Electroencephalography (HAPPE): Standardized processing software for developmental and high-artifact data. </w:t>
+      <w:r>
+        <w:rPr>
+          <w:rFonts w:ascii="Times New Roman" w:hAnsi="Times New Roman" w:cs="Times New Roman"/>
+        </w:rPr>
+        <w:t xml:space="preserve">Gabard-Durnam, L. J., Mendez Leal, A. S., Wilkinson, C. L., &amp; Levin, A. R. (2018). The Harvard Automated Processing Pipeline for Electroencephalography (HAPPE): Standardized processing software for developmental and high-artifact data. </w:t>
       </w:r>
       <w:r>
         <w:rPr>
@@ -2408,22 +3052,7 @@
         <w:rPr>
           <w:rFonts w:ascii="Times New Roman" w:hAnsi="Times New Roman" w:cs="Times New Roman"/>
         </w:rPr>
-        <w:lastRenderedPageBreak/>
-        <w:t xml:space="preserve">Luck, S. J., Stewart, A. X., Simmons, A. M., &amp; </w:t>
-      </w:r>
-      <w:proofErr w:type="spellStart"/>
-      <w:r>
-        <w:rPr>
-          <w:rFonts w:ascii="Times New Roman" w:hAnsi="Times New Roman" w:cs="Times New Roman"/>
-        </w:rPr>
-        <w:t>Rhemtulla</w:t>
-      </w:r>
-      <w:proofErr w:type="spellEnd"/>
-      <w:r>
-        <w:rPr>
-          <w:rFonts w:ascii="Times New Roman" w:hAnsi="Times New Roman" w:cs="Times New Roman"/>
-        </w:rPr>
-        <w:t xml:space="preserve">, M. (2021). Standardized measurement error: A universal metric of data quality for averaged event‐related potentials. </w:t>
+        <w:t xml:space="preserve">Luck, S. J., Stewart, A. X., Simmons, A. M., &amp; Rhemtulla, M. (2021). Standardized measurement error: A universal metric of data quality for averaged event‐related potentials. </w:t>
       </w:r>
       <w:r>
         <w:rPr>
@@ -2461,33 +3090,11 @@
           <w:rFonts w:ascii="Times New Roman" w:hAnsi="Times New Roman" w:cs="Times New Roman"/>
         </w:rPr>
       </w:pPr>
-      <w:proofErr w:type="spellStart"/>
-      <w:r>
-        <w:rPr>
-          <w:rFonts w:ascii="Times New Roman" w:hAnsi="Times New Roman" w:cs="Times New Roman"/>
-        </w:rPr>
-        <w:t>Monachino</w:t>
-      </w:r>
-      <w:proofErr w:type="spellEnd"/>
-      <w:r>
-        <w:rPr>
-          <w:rFonts w:ascii="Times New Roman" w:hAnsi="Times New Roman" w:cs="Times New Roman"/>
-        </w:rPr>
-        <w:t xml:space="preserve">, A. D., Lopez, K. L., Pierce, L. J., &amp; </w:t>
-      </w:r>
-      <w:proofErr w:type="spellStart"/>
-      <w:r>
-        <w:rPr>
-          <w:rFonts w:ascii="Times New Roman" w:hAnsi="Times New Roman" w:cs="Times New Roman"/>
-        </w:rPr>
-        <w:t>Gabard-Durnam</w:t>
-      </w:r>
-      <w:proofErr w:type="spellEnd"/>
-      <w:r>
-        <w:rPr>
-          <w:rFonts w:ascii="Times New Roman" w:hAnsi="Times New Roman" w:cs="Times New Roman"/>
-        </w:rPr>
-        <w:t xml:space="preserve">, L. J. (2022). The HAPPE plus Event-Related (HAPPE+ER) software: A standardized preprocessing pipeline for event-related potential analyses. </w:t>
+      <w:r>
+        <w:rPr>
+          <w:rFonts w:ascii="Times New Roman" w:hAnsi="Times New Roman" w:cs="Times New Roman"/>
+        </w:rPr>
+        <w:t xml:space="preserve">Monachino, A. D., Lopez, K. L., Pierce, L. J., &amp; Gabard-Durnam, L. J. (2022). The HAPPE plus Event-Related (HAPPE+ER) software: A standardized preprocessing pipeline for event-related potential analyses. </w:t>
       </w:r>
       <w:r>
         <w:rPr>
@@ -2525,61 +3132,11 @@
           <w:rFonts w:ascii="Times New Roman" w:hAnsi="Times New Roman" w:cs="Times New Roman"/>
         </w:rPr>
       </w:pPr>
-      <w:proofErr w:type="spellStart"/>
-      <w:r>
-        <w:rPr>
-          <w:rFonts w:ascii="Times New Roman" w:hAnsi="Times New Roman" w:cs="Times New Roman"/>
-        </w:rPr>
-        <w:t>Monachino</w:t>
-      </w:r>
-      <w:proofErr w:type="spellEnd"/>
-      <w:r>
-        <w:rPr>
-          <w:rFonts w:ascii="Times New Roman" w:hAnsi="Times New Roman" w:cs="Times New Roman"/>
-        </w:rPr>
-        <w:t xml:space="preserve">, A. D., Lopez, K. L., Underwood, E., Tao, A., Nelson, C., </w:t>
-      </w:r>
-      <w:proofErr w:type="spellStart"/>
-      <w:r>
-        <w:rPr>
-          <w:rFonts w:ascii="Times New Roman" w:hAnsi="Times New Roman" w:cs="Times New Roman"/>
-        </w:rPr>
-        <w:t>Berde</w:t>
-      </w:r>
-      <w:proofErr w:type="spellEnd"/>
-      <w:r>
-        <w:rPr>
-          <w:rFonts w:ascii="Times New Roman" w:hAnsi="Times New Roman" w:cs="Times New Roman"/>
-        </w:rPr>
-        <w:t xml:space="preserve">, C., Cornelissen, L., </w:t>
-      </w:r>
-      <w:proofErr w:type="spellStart"/>
-      <w:r>
-        <w:rPr>
-          <w:rFonts w:ascii="Times New Roman" w:hAnsi="Times New Roman" w:cs="Times New Roman"/>
-        </w:rPr>
-        <w:t>Hensch</w:t>
-      </w:r>
-      <w:proofErr w:type="spellEnd"/>
-      <w:r>
-        <w:rPr>
-          <w:rFonts w:ascii="Times New Roman" w:hAnsi="Times New Roman" w:cs="Times New Roman"/>
-        </w:rPr>
-        <w:t xml:space="preserve">, T., &amp; </w:t>
-      </w:r>
-      <w:proofErr w:type="spellStart"/>
-      <w:r>
-        <w:rPr>
-          <w:rFonts w:ascii="Times New Roman" w:hAnsi="Times New Roman" w:cs="Times New Roman"/>
-        </w:rPr>
-        <w:t>Gabard-Durnam</w:t>
-      </w:r>
-      <w:proofErr w:type="spellEnd"/>
-      <w:r>
-        <w:rPr>
-          <w:rFonts w:ascii="Times New Roman" w:hAnsi="Times New Roman" w:cs="Times New Roman"/>
-        </w:rPr>
-        <w:t xml:space="preserve">, L. (2021). </w:t>
+      <w:r>
+        <w:rPr>
+          <w:rFonts w:ascii="Times New Roman" w:hAnsi="Times New Roman" w:cs="Times New Roman"/>
+        </w:rPr>
+        <w:t xml:space="preserve">Monachino, A. D., Lopez, K. L., Underwood, E., Tao, A., Nelson, C., Berde, C., Cornelissen, L., Hensch, T., &amp; Gabard-Durnam, L. (2021). </w:t>
       </w:r>
       <w:r>
         <w:rPr>
@@ -2587,27 +3144,22 @@
           <w:i/>
           <w:iCs/>
         </w:rPr>
-        <w:t>Visual-Evoked Potential (VEP) Event-Related Files from the General Anesthesia and Brain Activity (GABA) Study and Infant Sibling Project (ISP)</w:t>
-      </w:r>
-      <w:r>
-        <w:rPr>
-          <w:rFonts w:ascii="Times New Roman" w:hAnsi="Times New Roman" w:cs="Times New Roman"/>
-        </w:rPr>
-        <w:t xml:space="preserve"> (HAPPE 2.0) [dataset]. </w:t>
-      </w:r>
-      <w:proofErr w:type="spellStart"/>
-      <w:r>
-        <w:rPr>
-          <w:rFonts w:ascii="Times New Roman" w:hAnsi="Times New Roman" w:cs="Times New Roman"/>
-        </w:rPr>
-        <w:t>Zenodo</w:t>
-      </w:r>
-      <w:proofErr w:type="spellEnd"/>
-      <w:r>
-        <w:rPr>
-          <w:rFonts w:ascii="Times New Roman" w:hAnsi="Times New Roman" w:cs="Times New Roman"/>
-        </w:rPr>
-        <w:t>. https://doi.org/10.5281/zenodo.5931539</w:t>
+        <w:t xml:space="preserve">Visual-Evoked Potential (VEP) Event-Related </w:t>
+      </w:r>
+      <w:r>
+        <w:rPr>
+          <w:rFonts w:ascii="Times New Roman" w:hAnsi="Times New Roman" w:cs="Times New Roman"/>
+          <w:i/>
+          <w:iCs/>
+        </w:rPr>
+        <w:lastRenderedPageBreak/>
+        <w:t>Files from the General Anesthesia and Brain Activity (GABA) Study and Infant Sibling Project (ISP)</w:t>
+      </w:r>
+      <w:r>
+        <w:rPr>
+          <w:rFonts w:ascii="Times New Roman" w:hAnsi="Times New Roman" w:cs="Times New Roman"/>
+        </w:rPr>
+        <w:t xml:space="preserve"> (HAPPE 2.0) [dataset]. Zenodo. https://doi.org/10.5281/zenodo.5931539</w:t>
       </w:r>
     </w:p>
     <w:p>
@@ -2638,7 +3190,7 @@
 </file>
 
 <file path=word/numbering.xml><?xml version="1.0" encoding="utf-8"?>
-<w:numbering xmlns:wpc="http://schemas.microsoft.com/office/word/2010/wordprocessingCanvas" xmlns:cx="http://schemas.microsoft.com/office/drawing/2014/chartex" xmlns:cx1="http://schemas.microsoft.com/office/drawing/2015/9/8/chartex" xmlns:cx2="http://schemas.microsoft.com/office/drawing/2015/10/21/chartex" xmlns:cx3="http://schemas.microsoft.com/office/drawing/2016/5/9/chartex" xmlns:cx4="http://schemas.microsoft.com/office/drawing/2016/5/10/chartex" xmlns:cx5="http://schemas.microsoft.com/office/drawing/2016/5/11/chartex" xmlns:cx6="http://schemas.microsoft.com/office/drawing/2016/5/12/chartex" xmlns:cx7="http://schemas.microsoft.com/office/drawing/2016/5/13/chartex" xmlns:cx8="http://schemas.microsoft.com/office/drawing/2016/5/14/chartex" xmlns:mc="http://schemas.openxmlformats.org/markup-compatibility/2006" xmlns:aink="http://schemas.microsoft.com/office/drawing/2016/ink" xmlns:am3d="http://schemas.microsoft.com/office/drawing/2017/model3d" xmlns:o="urn:schemas-microsoft-com:office:office" xmlns:oel="http://schemas.microsoft.com/office/2019/extlst" xmlns:r="http://schemas.openxmlformats.org/officeDocument/2006/relationships" xmlns:m="http://schemas.openxmlformats.org/officeDocument/2006/math" xmlns:v="urn:schemas-microsoft-com:vml" xmlns:wp14="http://schemas.microsoft.com/office/word/2010/wordprocessingDrawing" xmlns:wp="http://schemas.openxmlformats.org/drawingml/2006/wordprocessingDrawing" xmlns:w10="urn:schemas-microsoft-com:office:word" xmlns:w="http://schemas.openxmlformats.org/wordprocessingml/2006/main" xmlns:w14="http://schemas.microsoft.com/office/word/2010/wordml" xmlns:w15="http://schemas.microsoft.com/office/word/2012/wordml" xmlns:w16cex="http://schemas.microsoft.com/office/word/2018/wordml/cex" xmlns:w16cid="http://schemas.microsoft.com/office/word/2016/wordml/cid" xmlns:w16="http://schemas.microsoft.com/office/word/2018/wordml" xmlns:w16sdtdh="http://schemas.microsoft.com/office/word/2020/wordml/sdtdatahash" xmlns:w16se="http://schemas.microsoft.com/office/word/2015/wordml/symex" xmlns:wpg="http://schemas.microsoft.com/office/word/2010/wordprocessingGroup" xmlns:wpi="http://schemas.microsoft.com/office/word/2010/wordprocessingInk" xmlns:wne="http://schemas.microsoft.com/office/word/2006/wordml" xmlns:wps="http://schemas.microsoft.com/office/word/2010/wordprocessingShape" mc:Ignorable="w14 w15 w16se w16cid w16 w16cex w16sdtdh wp14">
+<w:numbering xmlns:wpc="http://schemas.microsoft.com/office/word/2010/wordprocessingCanvas" xmlns:cx="http://schemas.microsoft.com/office/drawing/2014/chartex" xmlns:cx1="http://schemas.microsoft.com/office/drawing/2015/9/8/chartex" xmlns:cx2="http://schemas.microsoft.com/office/drawing/2015/10/21/chartex" xmlns:cx3="http://schemas.microsoft.com/office/drawing/2016/5/9/chartex" xmlns:cx4="http://schemas.microsoft.com/office/drawing/2016/5/10/chartex" xmlns:cx5="http://schemas.microsoft.com/office/drawing/2016/5/11/chartex" xmlns:cx6="http://schemas.microsoft.com/office/drawing/2016/5/12/chartex" xmlns:cx7="http://schemas.microsoft.com/office/drawing/2016/5/13/chartex" xmlns:cx8="http://schemas.microsoft.com/office/drawing/2016/5/14/chartex" xmlns:mc="http://schemas.openxmlformats.org/markup-compatibility/2006" xmlns:aink="http://schemas.microsoft.com/office/drawing/2016/ink" xmlns:am3d="http://schemas.microsoft.com/office/drawing/2017/model3d" xmlns:o="urn:schemas-microsoft-com:office:office" xmlns:oel="http://schemas.microsoft.com/office/2019/extlst" xmlns:r="http://schemas.openxmlformats.org/officeDocument/2006/relationships" xmlns:m="http://schemas.openxmlformats.org/officeDocument/2006/math" xmlns:v="urn:schemas-microsoft-com:vml" xmlns:wp14="http://schemas.microsoft.com/office/word/2010/wordprocessingDrawing" xmlns:wp="http://schemas.openxmlformats.org/drawingml/2006/wordprocessingDrawing" xmlns:w10="urn:schemas-microsoft-com:office:word" xmlns:w="http://schemas.openxmlformats.org/wordprocessingml/2006/main" xmlns:w14="http://schemas.microsoft.com/office/word/2010/wordml" xmlns:w15="http://schemas.microsoft.com/office/word/2012/wordml" xmlns:w16cex="http://schemas.microsoft.com/office/word/2018/wordml/cex" xmlns:w16cid="http://schemas.microsoft.com/office/word/2016/wordml/cid" xmlns:w16="http://schemas.microsoft.com/office/word/2018/wordml" xmlns:w16du="http://schemas.microsoft.com/office/word/2023/wordml/word16du" xmlns:w16sdtdh="http://schemas.microsoft.com/office/word/2020/wordml/sdtdatahash" xmlns:w16se="http://schemas.microsoft.com/office/word/2015/wordml/symex" xmlns:wpg="http://schemas.microsoft.com/office/word/2010/wordprocessingGroup" xmlns:wpi="http://schemas.microsoft.com/office/word/2010/wordprocessingInk" xmlns:wne="http://schemas.microsoft.com/office/word/2006/wordml" xmlns:wps="http://schemas.microsoft.com/office/word/2010/wordprocessingShape" mc:Ignorable="w14 w15 w16se w16cid w16 w16cex w16sdtdh w16du wp14">
   <w:abstractNum w:abstractNumId="0" w15:restartNumberingAfterBreak="0">
     <w:nsid w:val="175F47F5"/>
     <w:multiLevelType w:val="hybridMultilevel"/>
@@ -3082,7 +3634,7 @@
 </file>
 
 <file path=word/styles.xml><?xml version="1.0" encoding="utf-8"?>
-<w:styles xmlns:mc="http://schemas.openxmlformats.org/markup-compatibility/2006" xmlns:r="http://schemas.openxmlformats.org/officeDocument/2006/relationships" xmlns:w="http://schemas.openxmlformats.org/wordprocessingml/2006/main" xmlns:w14="http://schemas.microsoft.com/office/word/2010/wordml" xmlns:w15="http://schemas.microsoft.com/office/word/2012/wordml" xmlns:w16cex="http://schemas.microsoft.com/office/word/2018/wordml/cex" xmlns:w16cid="http://schemas.microsoft.com/office/word/2016/wordml/cid" xmlns:w16="http://schemas.microsoft.com/office/word/2018/wordml" xmlns:w16sdtdh="http://schemas.microsoft.com/office/word/2020/wordml/sdtdatahash" xmlns:w16se="http://schemas.microsoft.com/office/word/2015/wordml/symex" mc:Ignorable="w14 w15 w16se w16cid w16 w16cex w16sdtdh">
+<w:styles xmlns:mc="http://schemas.openxmlformats.org/markup-compatibility/2006" xmlns:r="http://schemas.openxmlformats.org/officeDocument/2006/relationships" xmlns:w="http://schemas.openxmlformats.org/wordprocessingml/2006/main" xmlns:w14="http://schemas.microsoft.com/office/word/2010/wordml" xmlns:w15="http://schemas.microsoft.com/office/word/2012/wordml" xmlns:w16cex="http://schemas.microsoft.com/office/word/2018/wordml/cex" xmlns:w16cid="http://schemas.microsoft.com/office/word/2016/wordml/cid" xmlns:w16="http://schemas.microsoft.com/office/word/2018/wordml" xmlns:w16du="http://schemas.microsoft.com/office/word/2023/wordml/word16du" xmlns:w16sdtdh="http://schemas.microsoft.com/office/word/2020/wordml/sdtdatahash" xmlns:w16se="http://schemas.microsoft.com/office/word/2015/wordml/symex" mc:Ignorable="w14 w15 w16se w16cid w16 w16cex w16sdtdh w16du">
   <w:docDefaults>
     <w:rPrDefault>
       <w:rPr>

</xml_diff>